<commit_message>
Added introduction, structure changes
</commit_message>
<xml_diff>
--- a/Dokumentation/SRS/srs-v1.docx
+++ b/Dokumentation/SRS/srs-v1.docx
@@ -12,8 +12,6 @@
           <w:lang w:val="ru-RU"/>
         </w:rPr>
       </w:pPr>
-      <w:bookmarkStart w:id="0" w:name="_GoBack"/>
-      <w:bookmarkEnd w:id="0"/>
     </w:p>
     <w:p>
       <w:pPr>
@@ -291,13 +289,13 @@
               <w:rPr>
                 <w:rFonts w:cs="Arial"/>
               </w:rPr>
-              <w:t>1</w:t>
+              <w:t>0.</w:t>
             </w:r>
             <w:r>
               <w:rPr>
                 <w:rFonts w:cs="Arial"/>
               </w:rPr>
-              <w:t>.01</w:t>
+              <w:t>1</w:t>
             </w:r>
           </w:p>
         </w:tc>
@@ -316,7 +314,13 @@
               <w:rPr>
                 <w:rFonts w:cs="Arial"/>
               </w:rPr>
-              <w:t>05.10.2015</w:t>
+              <w:t>06</w:t>
+            </w:r>
+            <w:r>
+              <w:rPr>
+                <w:rFonts w:cs="Arial"/>
+              </w:rPr>
+              <w:t>.10.2015</w:t>
             </w:r>
           </w:p>
         </w:tc>
@@ -493,12 +497,15 @@
         </w:rPr>
         <w:fldChar w:fldCharType="end"/>
       </w:r>
-      <w:r>
-        <w:rPr>
-          <w:rFonts w:cs="Arial"/>
-        </w:rPr>
-        <w:t>5</w:t>
-      </w:r>
+    </w:p>
+    <w:p>
+      <w:pPr>
+        <w:rPr>
+          <w:rFonts w:cs="Arial"/>
+          <w:sz w:val="22"/>
+          <w:szCs w:val="20"/>
+        </w:rPr>
+      </w:pPr>
     </w:p>
     <w:p>
       <w:pPr>
@@ -508,27 +515,215 @@
         </w:tabs>
         <w:spacing w:after="360"/>
         <w:ind w:left="0"/>
-        <w:rPr>
-          <w:rFonts w:cs="Arial"/>
-        </w:rPr>
-      </w:pPr>
-      <w:r>
-        <w:br w:type="page"/>
+      </w:pPr>
+    </w:p>
+    <w:p>
+      <w:pPr>
+        <w:pStyle w:val="Titel"/>
+        <w:jc w:val="left"/>
+        <w:rPr>
+          <w:sz w:val="36"/>
+          <w:szCs w:val="44"/>
+        </w:rPr>
+      </w:pPr>
+      <w:r>
+        <w:rPr>
+          <w:sz w:val="36"/>
+          <w:szCs w:val="44"/>
+        </w:rPr>
+        <w:t>1 INTRODUCTION</w:t>
+      </w:r>
+    </w:p>
+    <w:p>
+      <w:pPr>
+        <w:pStyle w:val="berschrift2"/>
+      </w:pPr>
+      <w:r>
+        <w:t>Purpose</w:t>
+      </w:r>
+    </w:p>
+    <w:p>
+      <w:pPr>
+        <w:jc w:val="both"/>
+      </w:pPr>
+    </w:p>
+    <w:p>
+      <w:pPr>
+        <w:ind w:left="576"/>
+        <w:jc w:val="both"/>
+      </w:pPr>
+      <w:r>
+        <w:t xml:space="preserve">This document serves as a description of the project. </w:t>
+      </w:r>
+      <w:r>
+        <w:t xml:space="preserve">It includes an </w:t>
+      </w:r>
+      <w:r>
+        <w:t xml:space="preserve">overview of the system to be developed, </w:t>
+      </w:r>
+      <w:proofErr w:type="spellStart"/>
+      <w:r>
+        <w:t>its</w:t>
+      </w:r>
+      <w:proofErr w:type="spellEnd"/>
+      <w:r>
+        <w:t xml:space="preserve"> possible uses, </w:t>
+      </w:r>
+      <w:r>
+        <w:t xml:space="preserve">user goals and characterizations and needed specific requirements. </w:t>
+      </w:r>
+    </w:p>
+    <w:p>
+      <w:pPr>
+        <w:ind w:left="576"/>
+        <w:jc w:val="both"/>
+      </w:pPr>
+    </w:p>
+    <w:p>
+      <w:pPr>
+        <w:pStyle w:val="berschrift2"/>
+        <w:jc w:val="both"/>
+      </w:pPr>
+      <w:r>
+        <w:t>Stakeholders</w:t>
+      </w:r>
+    </w:p>
+    <w:p>
+      <w:pPr>
+        <w:ind w:left="576"/>
+        <w:jc w:val="both"/>
+      </w:pPr>
+      <w:r>
+        <w:t xml:space="preserve">Aside from the developers, this project is of interest to the stakeholders, namely the ESE </w:t>
+      </w:r>
+      <w:r>
+        <w:t>assistants</w:t>
+      </w:r>
+      <w:r>
+        <w:t xml:space="preserve"> who are client</w:t>
+      </w:r>
+      <w:r>
+        <w:t xml:space="preserve"> and</w:t>
+      </w:r>
+      <w:r>
+        <w:t xml:space="preserve"> head of the project, but also</w:t>
+      </w:r>
+      <w:r>
+        <w:t xml:space="preserve"> </w:t>
+      </w:r>
+      <w:r>
+        <w:t xml:space="preserve">the targeted </w:t>
+      </w:r>
+      <w:r>
+        <w:t>user base: students and tutors (see 1.3).</w:t>
+      </w:r>
+    </w:p>
+    <w:p>
+      <w:pPr>
+        <w:jc w:val="both"/>
+      </w:pPr>
+    </w:p>
+    <w:p>
+      <w:pPr>
+        <w:pStyle w:val="berschrift2"/>
+        <w:jc w:val="both"/>
+      </w:pPr>
+      <w:r>
+        <w:t>System</w:t>
+      </w:r>
+      <w:r>
+        <w:t xml:space="preserve"> Overview</w:t>
+      </w:r>
+    </w:p>
+    <w:p>
+      <w:pPr>
+        <w:ind w:left="576"/>
+        <w:jc w:val="both"/>
+      </w:pPr>
+      <w:r>
+        <w:t>The software system will be a website targeted at university students</w:t>
+      </w:r>
+      <w:r>
+        <w:t>,</w:t>
+      </w:r>
+      <w:r>
+        <w:t xml:space="preserve"> who are looking for tutoring in a specific </w:t>
+      </w:r>
+      <w:r>
+        <w:t>university course</w:t>
+      </w:r>
+      <w:r>
+        <w:t>,</w:t>
+      </w:r>
+      <w:r>
+        <w:t xml:space="preserve"> and tutors</w:t>
+      </w:r>
+      <w:r>
+        <w:t>,</w:t>
+      </w:r>
+      <w:r>
+        <w:t xml:space="preserve"> who will offer their expertise in those sub</w:t>
+      </w:r>
+      <w:r>
+        <w:t xml:space="preserve">jects to teach willing students. The </w:t>
+      </w:r>
+      <w:r>
+        <w:t xml:space="preserve">platform will </w:t>
+      </w:r>
+      <w:r>
+        <w:t xml:space="preserve">enable students to find matching tutors based on their search criteria and connect with them. For this service it will demand a commission on each connect. </w:t>
+      </w:r>
+      <w:r>
+        <w:br/>
+      </w:r>
+      <w:r>
+        <w:br/>
+      </w:r>
+      <w:r>
+        <w:br/>
+      </w:r>
+      <w:r>
+        <w:br/>
       </w:r>
     </w:p>
     <w:p/>
-    <w:p>
-      <w:pPr>
-        <w:pStyle w:val="1"/>
-        <w:numPr>
-          <w:ilvl w:val="0"/>
-          <w:numId w:val="27"/>
-        </w:numPr>
-        <w:tabs>
-          <w:tab w:val="left" w:pos="0"/>
-        </w:tabs>
-      </w:pPr>
-      <w:bookmarkStart w:id="1" w:name="_Toc221528081"/>
+    <w:p/>
+    <w:p/>
+    <w:p/>
+    <w:p/>
+    <w:p/>
+    <w:p/>
+    <w:p/>
+    <w:p/>
+    <w:p/>
+    <w:p/>
+    <w:p/>
+    <w:p/>
+    <w:p/>
+    <w:p/>
+    <w:p/>
+    <w:p/>
+    <w:p/>
+    <w:p/>
+    <w:p/>
+    <w:p/>
+    <w:p/>
+    <w:p/>
+    <w:p/>
+    <w:p/>
+    <w:p>
+      <w:pPr>
+        <w:pStyle w:val="berschrift1"/>
+      </w:pPr>
+      <w:r>
+        <w:t>OVERALL DESCRIPTION</w:t>
+      </w:r>
+    </w:p>
+    <w:p>
+      <w:pPr>
+        <w:pStyle w:val="berschrift2"/>
+      </w:pPr>
+      <w:bookmarkStart w:id="0" w:name="_Toc221528081"/>
       <w:r>
         <w:t>Diagram</w:t>
       </w:r>
@@ -634,10 +829,10 @@
                   <w:r>
                     <w:rPr>
                       <w:noProof/>
-                      <w:lang w:val="ru-RU" w:eastAsia="ru-RU"/>
+                      <w:lang w:val="de-CH" w:eastAsia="de-CH"/>
                     </w:rPr>
                     <w:drawing>
-                      <wp:inline distT="0" distB="0" distL="0" distR="0">
+                      <wp:inline distT="0" distB="0" distL="0" distR="0" wp14:anchorId="2D9BF834" wp14:editId="538DB649">
                         <wp:extent cx="4765790" cy="3790276"/>
                         <wp:effectExtent l="19050" t="0" r="0" b="0"/>
                         <wp:docPr id="1" name="Image 3" descr="C:\Users\Jack\AppData\Local\Microsoft\Windows\INetCache\Content.Word\Use Case V1.0.png"/>
@@ -707,7 +902,7 @@
     </w:p>
     <w:p>
       <w:pPr>
-        <w:pStyle w:val="1"/>
+        <w:pStyle w:val="berschrift1"/>
         <w:numPr>
           <w:ilvl w:val="0"/>
           <w:numId w:val="0"/>
@@ -716,11 +911,7 @@
     </w:p>
     <w:p>
       <w:pPr>
-        <w:pStyle w:val="1"/>
-        <w:numPr>
-          <w:ilvl w:val="0"/>
-          <w:numId w:val="27"/>
-        </w:numPr>
+        <w:pStyle w:val="berschrift2"/>
       </w:pPr>
       <w:r>
         <w:t>Use cases</w:t>
@@ -728,13 +919,13 @@
       <w:r>
         <w:t xml:space="preserve"> </w:t>
       </w:r>
-      <w:bookmarkStart w:id="2" w:name="_Toc221528083"/>
-      <w:bookmarkEnd w:id="1"/>
+      <w:bookmarkStart w:id="1" w:name="_Toc221528083"/>
+      <w:bookmarkEnd w:id="0"/>
     </w:p>
     <w:p/>
     <w:p>
       <w:pPr>
-        <w:pStyle w:val="a9"/>
+        <w:pStyle w:val="Listenabsatz"/>
         <w:numPr>
           <w:ilvl w:val="0"/>
           <w:numId w:val="29"/>
@@ -754,7 +945,7 @@
     </w:p>
     <w:p>
       <w:pPr>
-        <w:pStyle w:val="a9"/>
+        <w:pStyle w:val="Listenabsatz"/>
         <w:numPr>
           <w:ilvl w:val="1"/>
           <w:numId w:val="29"/>
@@ -772,7 +963,7 @@
     </w:p>
     <w:p>
       <w:pPr>
-        <w:pStyle w:val="a9"/>
+        <w:pStyle w:val="Listenabsatz"/>
         <w:ind w:left="792"/>
         <w:rPr>
           <w:rFonts w:cs="Arial"/>
@@ -789,7 +980,7 @@
     </w:p>
     <w:p>
       <w:pPr>
-        <w:pStyle w:val="a9"/>
+        <w:pStyle w:val="Listenabsatz"/>
         <w:ind w:left="792"/>
         <w:rPr>
           <w:rFonts w:cs="Arial"/>
@@ -806,7 +997,7 @@
     </w:p>
     <w:p>
       <w:pPr>
-        <w:pStyle w:val="a9"/>
+        <w:pStyle w:val="Listenabsatz"/>
         <w:ind w:left="792"/>
         <w:rPr>
           <w:rFonts w:cs="Arial"/>
@@ -823,7 +1014,7 @@
     </w:p>
     <w:p>
       <w:pPr>
-        <w:pStyle w:val="a9"/>
+        <w:pStyle w:val="Listenabsatz"/>
         <w:ind w:left="792"/>
         <w:rPr>
           <w:b/>
@@ -832,7 +1023,7 @@
     </w:p>
     <w:p>
       <w:pPr>
-        <w:pStyle w:val="a9"/>
+        <w:pStyle w:val="Listenabsatz"/>
         <w:numPr>
           <w:ilvl w:val="1"/>
           <w:numId w:val="29"/>
@@ -881,7 +1072,7 @@
     </w:p>
     <w:p>
       <w:pPr>
-        <w:pStyle w:val="a9"/>
+        <w:pStyle w:val="Listenabsatz"/>
         <w:numPr>
           <w:ilvl w:val="1"/>
           <w:numId w:val="29"/>
@@ -923,7 +1114,7 @@
     </w:p>
     <w:p>
       <w:pPr>
-        <w:pStyle w:val="a9"/>
+        <w:pStyle w:val="Listenabsatz"/>
         <w:numPr>
           <w:ilvl w:val="1"/>
           <w:numId w:val="29"/>
@@ -967,7 +1158,7 @@
     </w:p>
     <w:p>
       <w:pPr>
-        <w:pStyle w:val="a9"/>
+        <w:pStyle w:val="Listenabsatz"/>
         <w:numPr>
           <w:ilvl w:val="1"/>
           <w:numId w:val="29"/>
@@ -985,7 +1176,7 @@
     </w:p>
     <w:p>
       <w:pPr>
-        <w:pStyle w:val="a9"/>
+        <w:pStyle w:val="Listenabsatz"/>
         <w:numPr>
           <w:ilvl w:val="2"/>
           <w:numId w:val="29"/>
@@ -1063,7 +1254,7 @@
     </w:p>
     <w:p>
       <w:pPr>
-        <w:pStyle w:val="a9"/>
+        <w:pStyle w:val="Listenabsatz"/>
         <w:numPr>
           <w:ilvl w:val="2"/>
           <w:numId w:val="29"/>
@@ -1108,7 +1299,7 @@
     </w:p>
     <w:p>
       <w:pPr>
-        <w:pStyle w:val="a9"/>
+        <w:pStyle w:val="Listenabsatz"/>
         <w:numPr>
           <w:ilvl w:val="1"/>
           <w:numId w:val="29"/>
@@ -1273,7 +1464,7 @@
     </w:p>
     <w:p>
       <w:pPr>
-        <w:pStyle w:val="a9"/>
+        <w:pStyle w:val="Listenabsatz"/>
         <w:ind w:left="792"/>
         <w:rPr>
           <w:b/>
@@ -1282,7 +1473,7 @@
     </w:p>
     <w:p>
       <w:pPr>
-        <w:pStyle w:val="a9"/>
+        <w:pStyle w:val="Listenabsatz"/>
         <w:numPr>
           <w:ilvl w:val="1"/>
           <w:numId w:val="29"/>
@@ -1300,7 +1491,7 @@
     </w:p>
     <w:p>
       <w:pPr>
-        <w:pStyle w:val="a9"/>
+        <w:pStyle w:val="Listenabsatz"/>
         <w:rPr>
           <w:color w:val="A6A6A6" w:themeColor="background1" w:themeShade="A6"/>
         </w:rPr>
@@ -1483,7 +1674,7 @@
     </w:p>
     <w:p>
       <w:pPr>
-        <w:pStyle w:val="a9"/>
+        <w:pStyle w:val="Listenabsatz"/>
         <w:numPr>
           <w:ilvl w:val="1"/>
           <w:numId w:val="29"/>
@@ -1501,7 +1692,7 @@
     </w:p>
     <w:p>
       <w:pPr>
-        <w:pStyle w:val="a9"/>
+        <w:pStyle w:val="Listenabsatz"/>
         <w:ind w:left="792"/>
         <w:rPr>
           <w:b/>
@@ -1517,7 +1708,7 @@
     </w:p>
     <w:p>
       <w:pPr>
-        <w:pStyle w:val="a9"/>
+        <w:pStyle w:val="Listenabsatz"/>
         <w:numPr>
           <w:ilvl w:val="1"/>
           <w:numId w:val="29"/>
@@ -1535,7 +1726,7 @@
     </w:p>
     <w:p>
       <w:pPr>
-        <w:pStyle w:val="a9"/>
+        <w:pStyle w:val="Listenabsatz"/>
         <w:ind w:left="792"/>
         <w:rPr>
           <w:rFonts w:cs="Arial"/>
@@ -1552,7 +1743,7 @@
     </w:p>
     <w:p>
       <w:pPr>
-        <w:pStyle w:val="a9"/>
+        <w:pStyle w:val="Listenabsatz"/>
         <w:ind w:left="792"/>
         <w:rPr>
           <w:b/>
@@ -1561,7 +1752,43 @@
     </w:p>
     <w:p>
       <w:pPr>
-        <w:pStyle w:val="a9"/>
+        <w:pStyle w:val="Listenabsatz"/>
+        <w:ind w:left="792"/>
+        <w:rPr>
+          <w:b/>
+        </w:rPr>
+      </w:pPr>
+    </w:p>
+    <w:p>
+      <w:pPr>
+        <w:pStyle w:val="Listenabsatz"/>
+        <w:ind w:left="792"/>
+        <w:rPr>
+          <w:b/>
+        </w:rPr>
+      </w:pPr>
+    </w:p>
+    <w:p>
+      <w:pPr>
+        <w:pStyle w:val="Listenabsatz"/>
+        <w:ind w:left="792"/>
+        <w:rPr>
+          <w:b/>
+        </w:rPr>
+      </w:pPr>
+    </w:p>
+    <w:p>
+      <w:pPr>
+        <w:pStyle w:val="Listenabsatz"/>
+        <w:ind w:left="792"/>
+        <w:rPr>
+          <w:b/>
+        </w:rPr>
+      </w:pPr>
+    </w:p>
+    <w:p>
+      <w:pPr>
+        <w:pStyle w:val="Listenabsatz"/>
         <w:numPr>
           <w:ilvl w:val="0"/>
           <w:numId w:val="29"/>
@@ -1576,12 +1803,13 @@
           <w:b/>
           <w:u w:val="single"/>
         </w:rPr>
+        <w:lastRenderedPageBreak/>
         <w:t>Fill in account for Tutor</w:t>
       </w:r>
     </w:p>
     <w:p>
       <w:pPr>
-        <w:pStyle w:val="a9"/>
+        <w:pStyle w:val="Listenabsatz"/>
         <w:numPr>
           <w:ilvl w:val="1"/>
           <w:numId w:val="29"/>
@@ -1599,7 +1827,7 @@
     </w:p>
     <w:p>
       <w:pPr>
-        <w:pStyle w:val="a9"/>
+        <w:pStyle w:val="Listenabsatz"/>
         <w:ind w:left="792"/>
         <w:rPr>
           <w:rFonts w:cs="Arial"/>
@@ -1616,7 +1844,7 @@
     </w:p>
     <w:p>
       <w:pPr>
-        <w:pStyle w:val="a9"/>
+        <w:pStyle w:val="Listenabsatz"/>
         <w:ind w:left="792"/>
         <w:rPr>
           <w:rFonts w:cs="Arial"/>
@@ -1633,7 +1861,7 @@
     </w:p>
     <w:p>
       <w:pPr>
-        <w:pStyle w:val="a9"/>
+        <w:pStyle w:val="Listenabsatz"/>
         <w:ind w:left="792"/>
         <w:rPr>
           <w:b/>
@@ -1642,7 +1870,7 @@
     </w:p>
     <w:p>
       <w:pPr>
-        <w:pStyle w:val="a9"/>
+        <w:pStyle w:val="Listenabsatz"/>
         <w:numPr>
           <w:ilvl w:val="1"/>
           <w:numId w:val="29"/>
@@ -1689,7 +1917,7 @@
     </w:p>
     <w:p>
       <w:pPr>
-        <w:pStyle w:val="a9"/>
+        <w:pStyle w:val="Listenabsatz"/>
         <w:numPr>
           <w:ilvl w:val="1"/>
           <w:numId w:val="29"/>
@@ -1731,7 +1959,7 @@
     </w:p>
     <w:p>
       <w:pPr>
-        <w:pStyle w:val="a9"/>
+        <w:pStyle w:val="Listenabsatz"/>
         <w:numPr>
           <w:ilvl w:val="1"/>
           <w:numId w:val="29"/>
@@ -1782,7 +2010,7 @@
     </w:p>
     <w:p>
       <w:pPr>
-        <w:pStyle w:val="a9"/>
+        <w:pStyle w:val="Listenabsatz"/>
         <w:numPr>
           <w:ilvl w:val="1"/>
           <w:numId w:val="29"/>
@@ -1830,7 +2058,7 @@
     </w:p>
     <w:p>
       <w:pPr>
-        <w:pStyle w:val="a9"/>
+        <w:pStyle w:val="Listenabsatz"/>
         <w:numPr>
           <w:ilvl w:val="1"/>
           <w:numId w:val="29"/>
@@ -1976,7 +2204,7 @@
     </w:p>
     <w:p>
       <w:pPr>
-        <w:pStyle w:val="a9"/>
+        <w:pStyle w:val="Listenabsatz"/>
         <w:ind w:left="792"/>
         <w:rPr>
           <w:b/>
@@ -1985,7 +2213,7 @@
     </w:p>
     <w:p>
       <w:pPr>
-        <w:pStyle w:val="a9"/>
+        <w:pStyle w:val="Listenabsatz"/>
         <w:numPr>
           <w:ilvl w:val="1"/>
           <w:numId w:val="29"/>
@@ -2003,7 +2231,7 @@
     </w:p>
     <w:p>
       <w:pPr>
-        <w:pStyle w:val="a9"/>
+        <w:pStyle w:val="Listenabsatz"/>
         <w:rPr>
           <w:color w:val="A6A6A6" w:themeColor="background1" w:themeShade="A6"/>
         </w:rPr>
@@ -2049,7 +2277,7 @@
     </w:p>
     <w:p>
       <w:pPr>
-        <w:pStyle w:val="a9"/>
+        <w:pStyle w:val="Listenabsatz"/>
         <w:numPr>
           <w:ilvl w:val="1"/>
           <w:numId w:val="29"/>
@@ -2067,7 +2295,7 @@
     </w:p>
     <w:p>
       <w:pPr>
-        <w:pStyle w:val="a9"/>
+        <w:pStyle w:val="Listenabsatz"/>
         <w:ind w:left="792"/>
         <w:rPr>
           <w:b/>
@@ -2083,7 +2311,7 @@
     </w:p>
     <w:p>
       <w:pPr>
-        <w:pStyle w:val="a9"/>
+        <w:pStyle w:val="Listenabsatz"/>
         <w:numPr>
           <w:ilvl w:val="1"/>
           <w:numId w:val="29"/>
@@ -2101,7 +2329,7 @@
     </w:p>
     <w:p>
       <w:pPr>
-        <w:pStyle w:val="a9"/>
+        <w:pStyle w:val="Listenabsatz"/>
         <w:ind w:left="792"/>
         <w:rPr>
           <w:rFonts w:cs="Arial"/>
@@ -2118,7 +2346,7 @@
     </w:p>
     <w:p>
       <w:pPr>
-        <w:pStyle w:val="a9"/>
+        <w:pStyle w:val="Listenabsatz"/>
         <w:ind w:left="792"/>
         <w:rPr>
           <w:b/>
@@ -2127,7 +2355,7 @@
     </w:p>
     <w:p>
       <w:pPr>
-        <w:pStyle w:val="a9"/>
+        <w:pStyle w:val="Listenabsatz"/>
         <w:numPr>
           <w:ilvl w:val="0"/>
           <w:numId w:val="29"/>
@@ -2155,7 +2383,7 @@
     </w:p>
     <w:p>
       <w:pPr>
-        <w:pStyle w:val="a9"/>
+        <w:pStyle w:val="Listenabsatz"/>
         <w:numPr>
           <w:ilvl w:val="1"/>
           <w:numId w:val="29"/>
@@ -2173,7 +2401,7 @@
     </w:p>
     <w:p>
       <w:pPr>
-        <w:pStyle w:val="a9"/>
+        <w:pStyle w:val="Listenabsatz"/>
         <w:ind w:left="360" w:firstLine="360"/>
         <w:rPr>
           <w:rFonts w:cs="Arial"/>
@@ -2190,7 +2418,7 @@
     </w:p>
     <w:p>
       <w:pPr>
-        <w:pStyle w:val="a9"/>
+        <w:pStyle w:val="Listenabsatz"/>
         <w:ind w:left="360" w:firstLine="360"/>
         <w:rPr>
           <w:rFonts w:cs="Arial"/>
@@ -2207,7 +2435,7 @@
     </w:p>
     <w:p>
       <w:pPr>
-        <w:pStyle w:val="a9"/>
+        <w:pStyle w:val="Listenabsatz"/>
         <w:ind w:left="360" w:firstLine="360"/>
         <w:rPr>
           <w:rFonts w:cs="Arial"/>
@@ -2224,7 +2452,7 @@
     </w:p>
     <w:p>
       <w:pPr>
-        <w:pStyle w:val="a9"/>
+        <w:pStyle w:val="Listenabsatz"/>
         <w:ind w:left="792"/>
         <w:rPr>
           <w:b/>
@@ -2233,7 +2461,7 @@
     </w:p>
     <w:p>
       <w:pPr>
-        <w:pStyle w:val="a9"/>
+        <w:pStyle w:val="Listenabsatz"/>
         <w:numPr>
           <w:ilvl w:val="1"/>
           <w:numId w:val="29"/>
@@ -2273,7 +2501,7 @@
     </w:p>
     <w:p>
       <w:pPr>
-        <w:pStyle w:val="a9"/>
+        <w:pStyle w:val="Listenabsatz"/>
         <w:numPr>
           <w:ilvl w:val="1"/>
           <w:numId w:val="29"/>
@@ -2315,7 +2543,7 @@
     </w:p>
     <w:p>
       <w:pPr>
-        <w:pStyle w:val="a9"/>
+        <w:pStyle w:val="Listenabsatz"/>
         <w:numPr>
           <w:ilvl w:val="1"/>
           <w:numId w:val="29"/>
@@ -2360,7 +2588,7 @@
     </w:p>
     <w:p>
       <w:pPr>
-        <w:pStyle w:val="a9"/>
+        <w:pStyle w:val="Listenabsatz"/>
         <w:numPr>
           <w:ilvl w:val="1"/>
           <w:numId w:val="29"/>
@@ -2417,7 +2645,7 @@
     </w:p>
     <w:p>
       <w:pPr>
-        <w:pStyle w:val="a9"/>
+        <w:pStyle w:val="Listenabsatz"/>
         <w:numPr>
           <w:ilvl w:val="1"/>
           <w:numId w:val="29"/>
@@ -2546,7 +2774,7 @@
     </w:p>
     <w:p>
       <w:pPr>
-        <w:pStyle w:val="a9"/>
+        <w:pStyle w:val="Listenabsatz"/>
         <w:ind w:left="792"/>
         <w:rPr>
           <w:b/>
@@ -2555,7 +2783,7 @@
     </w:p>
     <w:p>
       <w:pPr>
-        <w:pStyle w:val="a9"/>
+        <w:pStyle w:val="Listenabsatz"/>
         <w:numPr>
           <w:ilvl w:val="1"/>
           <w:numId w:val="29"/>
@@ -2707,7 +2935,7 @@
     </w:p>
     <w:p>
       <w:pPr>
-        <w:pStyle w:val="a9"/>
+        <w:pStyle w:val="Listenabsatz"/>
         <w:numPr>
           <w:ilvl w:val="1"/>
           <w:numId w:val="29"/>
@@ -2725,7 +2953,7 @@
     </w:p>
     <w:p>
       <w:pPr>
-        <w:pStyle w:val="a9"/>
+        <w:pStyle w:val="Listenabsatz"/>
         <w:ind w:left="792"/>
         <w:rPr>
           <w:rFonts w:cs="Arial"/>
@@ -2743,7 +2971,7 @@
     </w:p>
     <w:p>
       <w:pPr>
-        <w:pStyle w:val="a9"/>
+        <w:pStyle w:val="Listenabsatz"/>
         <w:ind w:left="792"/>
         <w:rPr>
           <w:b/>
@@ -2752,7 +2980,7 @@
     </w:p>
     <w:p>
       <w:pPr>
-        <w:pStyle w:val="a9"/>
+        <w:pStyle w:val="Listenabsatz"/>
         <w:numPr>
           <w:ilvl w:val="1"/>
           <w:numId w:val="29"/>
@@ -2770,7 +2998,7 @@
     </w:p>
     <w:p>
       <w:pPr>
-        <w:pStyle w:val="a9"/>
+        <w:pStyle w:val="Listenabsatz"/>
         <w:ind w:left="792"/>
         <w:rPr>
           <w:b/>
@@ -2786,7 +3014,7 @@
     </w:p>
     <w:p>
       <w:pPr>
-        <w:pStyle w:val="a9"/>
+        <w:pStyle w:val="Listenabsatz"/>
         <w:ind w:left="792"/>
         <w:rPr>
           <w:b/>
@@ -2795,7 +3023,7 @@
     </w:p>
     <w:p>
       <w:pPr>
-        <w:pStyle w:val="a9"/>
+        <w:pStyle w:val="Listenabsatz"/>
         <w:numPr>
           <w:ilvl w:val="0"/>
           <w:numId w:val="29"/>
@@ -2815,7 +3043,7 @@
     </w:p>
     <w:p>
       <w:pPr>
-        <w:pStyle w:val="a9"/>
+        <w:pStyle w:val="Listenabsatz"/>
         <w:numPr>
           <w:ilvl w:val="1"/>
           <w:numId w:val="29"/>
@@ -2833,7 +3061,7 @@
     </w:p>
     <w:p>
       <w:pPr>
-        <w:pStyle w:val="a9"/>
+        <w:pStyle w:val="Listenabsatz"/>
         <w:ind w:left="792"/>
         <w:rPr>
           <w:rFonts w:cs="Arial"/>
@@ -2850,7 +3078,7 @@
     </w:p>
     <w:p>
       <w:pPr>
-        <w:pStyle w:val="a9"/>
+        <w:pStyle w:val="Listenabsatz"/>
         <w:ind w:left="792"/>
         <w:rPr>
           <w:rFonts w:cs="Arial"/>
@@ -2867,7 +3095,7 @@
     </w:p>
     <w:p>
       <w:pPr>
-        <w:pStyle w:val="a9"/>
+        <w:pStyle w:val="Listenabsatz"/>
         <w:ind w:left="792"/>
         <w:rPr>
           <w:b/>
@@ -2876,7 +3104,7 @@
     </w:p>
     <w:p>
       <w:pPr>
-        <w:pStyle w:val="a9"/>
+        <w:pStyle w:val="Listenabsatz"/>
         <w:numPr>
           <w:ilvl w:val="1"/>
           <w:numId w:val="29"/>
@@ -2894,7 +3122,7 @@
     </w:p>
     <w:p>
       <w:pPr>
-        <w:pStyle w:val="a9"/>
+        <w:pStyle w:val="Listenabsatz"/>
         <w:ind w:left="792"/>
         <w:rPr>
           <w:rFonts w:cs="Arial"/>
@@ -2911,7 +3139,7 @@
     </w:p>
     <w:p>
       <w:pPr>
-        <w:pStyle w:val="a9"/>
+        <w:pStyle w:val="Listenabsatz"/>
         <w:ind w:left="792"/>
         <w:rPr>
           <w:rFonts w:cs="Arial"/>
@@ -2928,7 +3156,7 @@
     </w:p>
     <w:p>
       <w:pPr>
-        <w:pStyle w:val="a9"/>
+        <w:pStyle w:val="Listenabsatz"/>
         <w:ind w:left="792"/>
         <w:rPr>
           <w:rFonts w:ascii="Helvetica" w:hAnsi="Helvetica" w:cs="Helvetica"/>
@@ -2956,7 +3184,7 @@
     </w:p>
     <w:p>
       <w:pPr>
-        <w:pStyle w:val="a9"/>
+        <w:pStyle w:val="Listenabsatz"/>
         <w:numPr>
           <w:ilvl w:val="1"/>
           <w:numId w:val="29"/>
@@ -2974,7 +3202,7 @@
     </w:p>
     <w:p>
       <w:pPr>
-        <w:pStyle w:val="a9"/>
+        <w:pStyle w:val="Listenabsatz"/>
         <w:ind w:left="792"/>
         <w:rPr>
           <w:rFonts w:cs="Arial"/>
@@ -3012,7 +3240,7 @@
     </w:p>
     <w:p>
       <w:pPr>
-        <w:pStyle w:val="a9"/>
+        <w:pStyle w:val="Listenabsatz"/>
         <w:numPr>
           <w:ilvl w:val="1"/>
           <w:numId w:val="29"/>
@@ -3060,7 +3288,7 @@
     </w:p>
     <w:p>
       <w:pPr>
-        <w:pStyle w:val="a9"/>
+        <w:pStyle w:val="Listenabsatz"/>
         <w:numPr>
           <w:ilvl w:val="1"/>
           <w:numId w:val="29"/>
@@ -3078,7 +3306,7 @@
     </w:p>
     <w:p>
       <w:pPr>
-        <w:pStyle w:val="a9"/>
+        <w:pStyle w:val="Listenabsatz"/>
         <w:ind w:left="792"/>
         <w:rPr>
           <w:b/>
@@ -3120,7 +3348,7 @@
     </w:p>
     <w:p>
       <w:pPr>
-        <w:pStyle w:val="a9"/>
+        <w:pStyle w:val="Listenabsatz"/>
         <w:numPr>
           <w:ilvl w:val="1"/>
           <w:numId w:val="29"/>
@@ -3248,7 +3476,7 @@
     </w:p>
     <w:p>
       <w:pPr>
-        <w:pStyle w:val="a9"/>
+        <w:pStyle w:val="Listenabsatz"/>
         <w:ind w:left="792"/>
         <w:rPr>
           <w:b/>
@@ -3257,7 +3485,7 @@
     </w:p>
     <w:p>
       <w:pPr>
-        <w:pStyle w:val="a9"/>
+        <w:pStyle w:val="Listenabsatz"/>
         <w:numPr>
           <w:ilvl w:val="1"/>
           <w:numId w:val="29"/>
@@ -3346,7 +3574,7 @@
     </w:p>
     <w:p>
       <w:pPr>
-        <w:pStyle w:val="a9"/>
+        <w:pStyle w:val="Listenabsatz"/>
         <w:numPr>
           <w:ilvl w:val="1"/>
           <w:numId w:val="29"/>
@@ -3364,7 +3592,7 @@
     </w:p>
     <w:p>
       <w:pPr>
-        <w:pStyle w:val="a9"/>
+        <w:pStyle w:val="Listenabsatz"/>
         <w:ind w:left="792"/>
         <w:rPr>
           <w:rFonts w:cs="Arial"/>
@@ -3381,7 +3609,7 @@
     </w:p>
     <w:p>
       <w:pPr>
-        <w:pStyle w:val="a9"/>
+        <w:pStyle w:val="Listenabsatz"/>
         <w:ind w:left="792"/>
         <w:rPr>
           <w:b/>
@@ -3390,7 +3618,7 @@
     </w:p>
     <w:p>
       <w:pPr>
-        <w:pStyle w:val="a9"/>
+        <w:pStyle w:val="Listenabsatz"/>
         <w:numPr>
           <w:ilvl w:val="1"/>
           <w:numId w:val="29"/>
@@ -3408,10 +3636,11 @@
     </w:p>
     <w:p>
       <w:pPr>
-        <w:pStyle w:val="a9"/>
+        <w:pStyle w:val="Listenabsatz"/>
         <w:ind w:left="792"/>
         <w:rPr>
-          <w:b/>
+          <w:rFonts w:cs="Arial"/>
+          <w:color w:val="A6A6A6"/>
         </w:rPr>
       </w:pPr>
       <w:r>
@@ -3424,14 +3653,63 @@
     </w:p>
     <w:p>
       <w:pPr>
-        <w:rPr>
-          <w:b/>
-        </w:rPr>
-      </w:pPr>
-    </w:p>
-    <w:p>
-      <w:pPr>
-        <w:pStyle w:val="a9"/>
+        <w:pStyle w:val="Listenabsatz"/>
+        <w:ind w:left="792"/>
+        <w:rPr>
+          <w:rFonts w:cs="Arial"/>
+          <w:color w:val="A6A6A6"/>
+        </w:rPr>
+      </w:pPr>
+    </w:p>
+    <w:p>
+      <w:pPr>
+        <w:pStyle w:val="Listenabsatz"/>
+        <w:ind w:left="792"/>
+        <w:rPr>
+          <w:rFonts w:cs="Arial"/>
+          <w:color w:val="A6A6A6"/>
+        </w:rPr>
+      </w:pPr>
+    </w:p>
+    <w:p>
+      <w:pPr>
+        <w:pStyle w:val="Listenabsatz"/>
+        <w:ind w:left="792"/>
+        <w:rPr>
+          <w:rFonts w:cs="Arial"/>
+          <w:color w:val="A6A6A6"/>
+        </w:rPr>
+      </w:pPr>
+    </w:p>
+    <w:p>
+      <w:pPr>
+        <w:pStyle w:val="Listenabsatz"/>
+        <w:ind w:left="792"/>
+        <w:rPr>
+          <w:rFonts w:cs="Arial"/>
+          <w:color w:val="A6A6A6"/>
+        </w:rPr>
+      </w:pPr>
+    </w:p>
+    <w:p>
+      <w:pPr>
+        <w:pStyle w:val="Listenabsatz"/>
+        <w:ind w:left="792"/>
+        <w:rPr>
+          <w:b/>
+        </w:rPr>
+      </w:pPr>
+    </w:p>
+    <w:p>
+      <w:pPr>
+        <w:rPr>
+          <w:b/>
+        </w:rPr>
+      </w:pPr>
+    </w:p>
+    <w:p>
+      <w:pPr>
+        <w:pStyle w:val="Listenabsatz"/>
         <w:numPr>
           <w:ilvl w:val="0"/>
           <w:numId w:val="29"/>
@@ -3446,12 +3724,13 @@
           <w:b/>
           <w:u w:val="single"/>
         </w:rPr>
+        <w:lastRenderedPageBreak/>
         <w:t>Contact Request</w:t>
       </w:r>
     </w:p>
     <w:p>
       <w:pPr>
-        <w:pStyle w:val="a9"/>
+        <w:pStyle w:val="Listenabsatz"/>
         <w:numPr>
           <w:ilvl w:val="1"/>
           <w:numId w:val="29"/>
@@ -3469,7 +3748,7 @@
     </w:p>
     <w:p>
       <w:pPr>
-        <w:pStyle w:val="a9"/>
+        <w:pStyle w:val="Listenabsatz"/>
         <w:ind w:left="792"/>
         <w:rPr>
           <w:rFonts w:cs="Arial"/>
@@ -3486,7 +3765,7 @@
     </w:p>
     <w:p>
       <w:pPr>
-        <w:pStyle w:val="a9"/>
+        <w:pStyle w:val="Listenabsatz"/>
         <w:ind w:left="792"/>
         <w:rPr>
           <w:rFonts w:cs="Arial"/>
@@ -3503,7 +3782,7 @@
     </w:p>
     <w:p>
       <w:pPr>
-        <w:pStyle w:val="a9"/>
+        <w:pStyle w:val="Listenabsatz"/>
         <w:ind w:left="792"/>
         <w:rPr>
           <w:b/>
@@ -3512,7 +3791,7 @@
     </w:p>
     <w:p>
       <w:pPr>
-        <w:pStyle w:val="a9"/>
+        <w:pStyle w:val="Listenabsatz"/>
         <w:numPr>
           <w:ilvl w:val="1"/>
           <w:numId w:val="29"/>
@@ -3530,7 +3809,7 @@
     </w:p>
     <w:p>
       <w:pPr>
-        <w:pStyle w:val="a9"/>
+        <w:pStyle w:val="Listenabsatz"/>
         <w:ind w:left="792"/>
         <w:rPr>
           <w:rFonts w:cs="Arial"/>
@@ -3547,7 +3826,7 @@
     </w:p>
     <w:p>
       <w:pPr>
-        <w:pStyle w:val="a9"/>
+        <w:pStyle w:val="Listenabsatz"/>
         <w:ind w:left="792"/>
         <w:rPr>
           <w:rFonts w:cs="Arial"/>
@@ -3557,7 +3836,7 @@
     </w:p>
     <w:p>
       <w:pPr>
-        <w:pStyle w:val="a9"/>
+        <w:pStyle w:val="Listenabsatz"/>
         <w:numPr>
           <w:ilvl w:val="1"/>
           <w:numId w:val="29"/>
@@ -3575,7 +3854,7 @@
     </w:p>
     <w:p>
       <w:pPr>
-        <w:pStyle w:val="a9"/>
+        <w:pStyle w:val="Listenabsatz"/>
         <w:ind w:left="792"/>
         <w:rPr>
           <w:rFonts w:cs="Arial"/>
@@ -3587,7 +3866,6 @@
           <w:rFonts w:cs="Arial"/>
           <w:color w:val="A6A6A6"/>
         </w:rPr>
-        <w:lastRenderedPageBreak/>
         <w:t>Student has clicked on the “Make Contact” Button on a Tutor Profile Page</w:t>
       </w:r>
     </w:p>
@@ -3600,7 +3878,7 @@
     </w:p>
     <w:p>
       <w:pPr>
-        <w:pStyle w:val="a9"/>
+        <w:pStyle w:val="Listenabsatz"/>
         <w:numPr>
           <w:ilvl w:val="1"/>
           <w:numId w:val="29"/>
@@ -3648,7 +3926,7 @@
     </w:p>
     <w:p>
       <w:pPr>
-        <w:pStyle w:val="a9"/>
+        <w:pStyle w:val="Listenabsatz"/>
         <w:numPr>
           <w:ilvl w:val="1"/>
           <w:numId w:val="29"/>
@@ -3697,7 +3975,7 @@
     </w:p>
     <w:p>
       <w:pPr>
-        <w:pStyle w:val="a9"/>
+        <w:pStyle w:val="Listenabsatz"/>
         <w:numPr>
           <w:ilvl w:val="1"/>
           <w:numId w:val="29"/>
@@ -3764,7 +4042,7 @@
     </w:p>
     <w:p>
       <w:pPr>
-        <w:pStyle w:val="a9"/>
+        <w:pStyle w:val="Listenabsatz"/>
         <w:ind w:left="792"/>
         <w:rPr>
           <w:b/>
@@ -3773,7 +4051,7 @@
     </w:p>
     <w:p>
       <w:pPr>
-        <w:pStyle w:val="a9"/>
+        <w:pStyle w:val="Listenabsatz"/>
         <w:numPr>
           <w:ilvl w:val="1"/>
           <w:numId w:val="29"/>
@@ -3819,7 +4097,7 @@
     </w:p>
     <w:p>
       <w:pPr>
-        <w:pStyle w:val="a9"/>
+        <w:pStyle w:val="Listenabsatz"/>
         <w:numPr>
           <w:ilvl w:val="1"/>
           <w:numId w:val="29"/>
@@ -3837,7 +4115,7 @@
     </w:p>
     <w:p>
       <w:pPr>
-        <w:pStyle w:val="a9"/>
+        <w:pStyle w:val="Listenabsatz"/>
         <w:ind w:left="792"/>
         <w:rPr>
           <w:rFonts w:cs="Arial"/>
@@ -3854,7 +4132,7 @@
     </w:p>
     <w:p>
       <w:pPr>
-        <w:pStyle w:val="a9"/>
+        <w:pStyle w:val="Listenabsatz"/>
         <w:ind w:left="792"/>
         <w:rPr>
           <w:b/>
@@ -3863,7 +4141,7 @@
     </w:p>
     <w:p>
       <w:pPr>
-        <w:pStyle w:val="a9"/>
+        <w:pStyle w:val="Listenabsatz"/>
         <w:numPr>
           <w:ilvl w:val="1"/>
           <w:numId w:val="29"/>
@@ -3881,7 +4159,7 @@
     </w:p>
     <w:p>
       <w:pPr>
-        <w:pStyle w:val="a9"/>
+        <w:pStyle w:val="Listenabsatz"/>
         <w:ind w:left="792"/>
         <w:rPr>
           <w:rFonts w:cs="Arial"/>
@@ -3898,16 +4176,276 @@
     </w:p>
     <w:p>
       <w:pPr>
-        <w:pStyle w:val="a9"/>
+        <w:pStyle w:val="Listenabsatz"/>
         <w:ind w:left="792"/>
         <w:rPr>
-          <w:b/>
-        </w:rPr>
-      </w:pPr>
-    </w:p>
-    <w:p>
-      <w:pPr>
-        <w:pStyle w:val="a9"/>
+          <w:rFonts w:cs="Arial"/>
+          <w:color w:val="A6A6A6"/>
+        </w:rPr>
+      </w:pPr>
+    </w:p>
+    <w:p>
+      <w:pPr>
+        <w:pStyle w:val="Listenabsatz"/>
+        <w:ind w:left="792"/>
+        <w:rPr>
+          <w:rFonts w:cs="Arial"/>
+          <w:color w:val="A6A6A6"/>
+        </w:rPr>
+      </w:pPr>
+    </w:p>
+    <w:p>
+      <w:pPr>
+        <w:pStyle w:val="Listenabsatz"/>
+        <w:ind w:left="792"/>
+        <w:rPr>
+          <w:rFonts w:cs="Arial"/>
+          <w:color w:val="A6A6A6"/>
+        </w:rPr>
+      </w:pPr>
+    </w:p>
+    <w:p>
+      <w:pPr>
+        <w:pStyle w:val="Listenabsatz"/>
+        <w:ind w:left="792"/>
+        <w:rPr>
+          <w:rFonts w:cs="Arial"/>
+          <w:color w:val="A6A6A6"/>
+        </w:rPr>
+      </w:pPr>
+    </w:p>
+    <w:p>
+      <w:pPr>
+        <w:pStyle w:val="Listenabsatz"/>
+        <w:ind w:left="792"/>
+        <w:rPr>
+          <w:rFonts w:cs="Arial"/>
+          <w:color w:val="A6A6A6"/>
+        </w:rPr>
+      </w:pPr>
+    </w:p>
+    <w:p>
+      <w:pPr>
+        <w:pStyle w:val="Listenabsatz"/>
+        <w:ind w:left="792"/>
+        <w:rPr>
+          <w:rFonts w:cs="Arial"/>
+          <w:color w:val="A6A6A6"/>
+        </w:rPr>
+      </w:pPr>
+    </w:p>
+    <w:p>
+      <w:pPr>
+        <w:pStyle w:val="Listenabsatz"/>
+        <w:ind w:left="792"/>
+        <w:rPr>
+          <w:rFonts w:cs="Arial"/>
+          <w:color w:val="A6A6A6"/>
+        </w:rPr>
+      </w:pPr>
+    </w:p>
+    <w:p>
+      <w:pPr>
+        <w:pStyle w:val="Listenabsatz"/>
+        <w:ind w:left="792"/>
+        <w:rPr>
+          <w:rFonts w:cs="Arial"/>
+          <w:color w:val="A6A6A6"/>
+        </w:rPr>
+      </w:pPr>
+    </w:p>
+    <w:p>
+      <w:pPr>
+        <w:pStyle w:val="Listenabsatz"/>
+        <w:ind w:left="792"/>
+        <w:rPr>
+          <w:rFonts w:cs="Arial"/>
+          <w:color w:val="A6A6A6"/>
+        </w:rPr>
+      </w:pPr>
+    </w:p>
+    <w:p>
+      <w:pPr>
+        <w:pStyle w:val="Listenabsatz"/>
+        <w:ind w:left="792"/>
+        <w:rPr>
+          <w:rFonts w:cs="Arial"/>
+          <w:color w:val="A6A6A6"/>
+        </w:rPr>
+      </w:pPr>
+    </w:p>
+    <w:p>
+      <w:pPr>
+        <w:pStyle w:val="Listenabsatz"/>
+        <w:ind w:left="792"/>
+        <w:rPr>
+          <w:rFonts w:cs="Arial"/>
+          <w:color w:val="A6A6A6"/>
+        </w:rPr>
+      </w:pPr>
+    </w:p>
+    <w:p>
+      <w:pPr>
+        <w:pStyle w:val="Listenabsatz"/>
+        <w:ind w:left="792"/>
+        <w:rPr>
+          <w:rFonts w:cs="Arial"/>
+          <w:color w:val="A6A6A6"/>
+        </w:rPr>
+      </w:pPr>
+    </w:p>
+    <w:p>
+      <w:pPr>
+        <w:pStyle w:val="Listenabsatz"/>
+        <w:ind w:left="792"/>
+        <w:rPr>
+          <w:rFonts w:cs="Arial"/>
+          <w:color w:val="A6A6A6"/>
+        </w:rPr>
+      </w:pPr>
+    </w:p>
+    <w:p>
+      <w:pPr>
+        <w:pStyle w:val="Listenabsatz"/>
+        <w:ind w:left="792"/>
+        <w:rPr>
+          <w:rFonts w:cs="Arial"/>
+          <w:color w:val="A6A6A6"/>
+        </w:rPr>
+      </w:pPr>
+    </w:p>
+    <w:p>
+      <w:pPr>
+        <w:pStyle w:val="Listenabsatz"/>
+        <w:ind w:left="792"/>
+        <w:rPr>
+          <w:rFonts w:cs="Arial"/>
+          <w:color w:val="A6A6A6"/>
+        </w:rPr>
+      </w:pPr>
+    </w:p>
+    <w:p>
+      <w:pPr>
+        <w:pStyle w:val="Listenabsatz"/>
+        <w:ind w:left="792"/>
+        <w:rPr>
+          <w:rFonts w:cs="Arial"/>
+          <w:color w:val="A6A6A6"/>
+        </w:rPr>
+      </w:pPr>
+    </w:p>
+    <w:p>
+      <w:pPr>
+        <w:pStyle w:val="Listenabsatz"/>
+        <w:ind w:left="792"/>
+        <w:rPr>
+          <w:rFonts w:cs="Arial"/>
+          <w:color w:val="A6A6A6"/>
+        </w:rPr>
+      </w:pPr>
+    </w:p>
+    <w:p>
+      <w:pPr>
+        <w:pStyle w:val="Listenabsatz"/>
+        <w:ind w:left="792"/>
+        <w:rPr>
+          <w:rFonts w:cs="Arial"/>
+          <w:color w:val="A6A6A6"/>
+        </w:rPr>
+      </w:pPr>
+    </w:p>
+    <w:p>
+      <w:pPr>
+        <w:pStyle w:val="Listenabsatz"/>
+        <w:ind w:left="792"/>
+        <w:rPr>
+          <w:rFonts w:cs="Arial"/>
+          <w:color w:val="A6A6A6"/>
+        </w:rPr>
+      </w:pPr>
+    </w:p>
+    <w:p>
+      <w:pPr>
+        <w:pStyle w:val="Listenabsatz"/>
+        <w:ind w:left="792"/>
+        <w:rPr>
+          <w:rFonts w:cs="Arial"/>
+          <w:color w:val="A6A6A6"/>
+        </w:rPr>
+      </w:pPr>
+    </w:p>
+    <w:p>
+      <w:pPr>
+        <w:pStyle w:val="Listenabsatz"/>
+        <w:ind w:left="792"/>
+        <w:rPr>
+          <w:rFonts w:cs="Arial"/>
+          <w:color w:val="A6A6A6"/>
+        </w:rPr>
+      </w:pPr>
+    </w:p>
+    <w:p>
+      <w:pPr>
+        <w:pStyle w:val="Listenabsatz"/>
+        <w:ind w:left="792"/>
+        <w:rPr>
+          <w:rFonts w:cs="Arial"/>
+          <w:color w:val="A6A6A6"/>
+        </w:rPr>
+      </w:pPr>
+    </w:p>
+    <w:p>
+      <w:pPr>
+        <w:pStyle w:val="Listenabsatz"/>
+        <w:ind w:left="792"/>
+        <w:rPr>
+          <w:rFonts w:cs="Arial"/>
+          <w:color w:val="A6A6A6"/>
+        </w:rPr>
+      </w:pPr>
+    </w:p>
+    <w:p>
+      <w:pPr>
+        <w:pStyle w:val="Listenabsatz"/>
+        <w:ind w:left="792"/>
+        <w:rPr>
+          <w:rFonts w:cs="Arial"/>
+          <w:color w:val="A6A6A6"/>
+        </w:rPr>
+      </w:pPr>
+    </w:p>
+    <w:p>
+      <w:pPr>
+        <w:pStyle w:val="Listenabsatz"/>
+        <w:ind w:left="792"/>
+        <w:rPr>
+          <w:rFonts w:cs="Arial"/>
+          <w:color w:val="A6A6A6"/>
+        </w:rPr>
+      </w:pPr>
+    </w:p>
+    <w:p>
+      <w:pPr>
+        <w:pStyle w:val="Listenabsatz"/>
+        <w:ind w:left="792"/>
+        <w:rPr>
+          <w:rFonts w:cs="Arial"/>
+          <w:color w:val="A6A6A6"/>
+        </w:rPr>
+      </w:pPr>
+    </w:p>
+    <w:p>
+      <w:pPr>
+        <w:pStyle w:val="Listenabsatz"/>
+        <w:ind w:left="792"/>
+        <w:rPr>
+          <w:b/>
+        </w:rPr>
+      </w:pPr>
+    </w:p>
+    <w:p>
+      <w:pPr>
+        <w:pStyle w:val="Listenabsatz"/>
         <w:numPr>
           <w:ilvl w:val="0"/>
           <w:numId w:val="29"/>
@@ -3927,7 +4465,7 @@
     </w:p>
     <w:p>
       <w:pPr>
-        <w:pStyle w:val="a9"/>
+        <w:pStyle w:val="Listenabsatz"/>
         <w:numPr>
           <w:ilvl w:val="1"/>
           <w:numId w:val="29"/>
@@ -3945,7 +4483,7 @@
     </w:p>
     <w:p>
       <w:pPr>
-        <w:pStyle w:val="a9"/>
+        <w:pStyle w:val="Listenabsatz"/>
         <w:ind w:left="792"/>
         <w:rPr>
           <w:rFonts w:cs="Arial"/>
@@ -3969,7 +4507,7 @@
     </w:p>
     <w:p>
       <w:pPr>
-        <w:pStyle w:val="a9"/>
+        <w:pStyle w:val="Listenabsatz"/>
         <w:numPr>
           <w:ilvl w:val="1"/>
           <w:numId w:val="29"/>
@@ -3987,7 +4525,7 @@
     </w:p>
     <w:p>
       <w:pPr>
-        <w:pStyle w:val="a9"/>
+        <w:pStyle w:val="Listenabsatz"/>
         <w:ind w:left="792"/>
         <w:rPr>
           <w:rFonts w:cs="Arial"/>
@@ -4011,7 +4549,7 @@
     </w:p>
     <w:p>
       <w:pPr>
-        <w:pStyle w:val="a9"/>
+        <w:pStyle w:val="Listenabsatz"/>
         <w:ind w:left="792"/>
         <w:rPr>
           <w:rFonts w:cs="Arial"/>
@@ -4044,7 +4582,7 @@
     </w:p>
     <w:p>
       <w:pPr>
-        <w:pStyle w:val="a9"/>
+        <w:pStyle w:val="Listenabsatz"/>
         <w:numPr>
           <w:ilvl w:val="1"/>
           <w:numId w:val="29"/>
@@ -4086,7 +4624,7 @@
     </w:p>
     <w:p>
       <w:pPr>
-        <w:pStyle w:val="a9"/>
+        <w:pStyle w:val="Listenabsatz"/>
         <w:numPr>
           <w:ilvl w:val="1"/>
           <w:numId w:val="29"/>
@@ -4131,7 +4669,7 @@
     </w:p>
     <w:p>
       <w:pPr>
-        <w:pStyle w:val="a9"/>
+        <w:pStyle w:val="Listenabsatz"/>
         <w:numPr>
           <w:ilvl w:val="1"/>
           <w:numId w:val="29"/>
@@ -4174,7 +4712,7 @@
     </w:p>
     <w:p>
       <w:pPr>
-        <w:pStyle w:val="a9"/>
+        <w:pStyle w:val="Listenabsatz"/>
         <w:numPr>
           <w:ilvl w:val="1"/>
           <w:numId w:val="29"/>
@@ -4312,7 +4850,7 @@
     </w:p>
     <w:p>
       <w:pPr>
-        <w:pStyle w:val="a9"/>
+        <w:pStyle w:val="Listenabsatz"/>
         <w:ind w:left="792"/>
         <w:rPr>
           <w:b/>
@@ -4321,7 +4859,7 @@
     </w:p>
     <w:p>
       <w:pPr>
-        <w:pStyle w:val="a9"/>
+        <w:pStyle w:val="Listenabsatz"/>
         <w:numPr>
           <w:ilvl w:val="1"/>
           <w:numId w:val="29"/>
@@ -4420,7 +4958,7 @@
     </w:p>
     <w:p>
       <w:pPr>
-        <w:pStyle w:val="a9"/>
+        <w:pStyle w:val="Listenabsatz"/>
         <w:numPr>
           <w:ilvl w:val="1"/>
           <w:numId w:val="29"/>
@@ -4438,7 +4976,7 @@
     </w:p>
     <w:p>
       <w:pPr>
-        <w:pStyle w:val="a9"/>
+        <w:pStyle w:val="Listenabsatz"/>
         <w:ind w:left="792"/>
         <w:rPr>
           <w:rFonts w:cs="Arial"/>
@@ -4456,7 +4994,7 @@
     </w:p>
     <w:p>
       <w:pPr>
-        <w:pStyle w:val="a9"/>
+        <w:pStyle w:val="Listenabsatz"/>
         <w:ind w:left="792"/>
         <w:rPr>
           <w:b/>
@@ -4465,7 +5003,7 @@
     </w:p>
     <w:p>
       <w:pPr>
-        <w:pStyle w:val="a9"/>
+        <w:pStyle w:val="Listenabsatz"/>
         <w:numPr>
           <w:ilvl w:val="1"/>
           <w:numId w:val="29"/>
@@ -4483,23 +5021,42 @@
     </w:p>
     <w:p>
       <w:pPr>
-        <w:pStyle w:val="a9"/>
-        <w:ind w:left="792"/>
-        <w:rPr>
-          <w:b/>
-        </w:rPr>
-      </w:pPr>
-      <w:r>
-        <w:rPr>
-          <w:rFonts w:cs="Arial"/>
-          <w:color w:val="A6A6A6"/>
-        </w:rPr>
-        <w:t>-</w:t>
-      </w:r>
-    </w:p>
-    <w:p>
-      <w:pPr>
-        <w:pStyle w:val="a9"/>
+        <w:rPr>
+          <w:rFonts w:cs="Arial"/>
+          <w:color w:val="A6A6A6"/>
+        </w:rPr>
+      </w:pPr>
+      <w:r>
+        <w:rPr>
+          <w:rFonts w:cs="Arial"/>
+          <w:color w:val="A6A6A6"/>
+        </w:rPr>
+        <w:br w:type="page"/>
+      </w:r>
+    </w:p>
+    <w:p>
+      <w:pPr>
+        <w:pStyle w:val="Titel"/>
+        <w:jc w:val="left"/>
+        <w:rPr>
+          <w:sz w:val="44"/>
+          <w:szCs w:val="44"/>
+        </w:rPr>
+      </w:pPr>
+      <w:bookmarkStart w:id="2" w:name="_GoBack"/>
+      <w:bookmarkEnd w:id="2"/>
+      <w:r>
+        <w:rPr>
+          <w:sz w:val="44"/>
+          <w:szCs w:val="44"/>
+        </w:rPr>
+        <w:lastRenderedPageBreak/>
+        <w:t>3 REQUIREMENTS</w:t>
+      </w:r>
+    </w:p>
+    <w:p>
+      <w:pPr>
+        <w:pStyle w:val="Listenabsatz"/>
         <w:keepNext/>
         <w:spacing w:before="240" w:after="60"/>
         <w:ind w:left="360"/>
@@ -4524,7 +5081,7 @@
       <w:bookmarkStart w:id="9" w:name="_Toc221416333"/>
       <w:bookmarkStart w:id="10" w:name="_Toc221522354"/>
       <w:bookmarkStart w:id="11" w:name="_Toc221528097"/>
-      <w:bookmarkEnd w:id="2"/>
+      <w:bookmarkEnd w:id="1"/>
       <w:bookmarkEnd w:id="3"/>
       <w:bookmarkEnd w:id="4"/>
       <w:bookmarkEnd w:id="5"/>
@@ -4570,7 +5127,7 @@
 <w:ftr xmlns:wpc="http://schemas.microsoft.com/office/word/2010/wordprocessingCanvas" xmlns:mc="http://schemas.openxmlformats.org/markup-compatibility/2006" xmlns:o="urn:schemas-microsoft-com:office:office" xmlns:r="http://schemas.openxmlformats.org/officeDocument/2006/relationships" xmlns:m="http://schemas.openxmlformats.org/officeDocument/2006/math" xmlns:v="urn:schemas-microsoft-com:vml" xmlns:wp14="http://schemas.microsoft.com/office/word/2010/wordprocessingDrawing" xmlns:wp="http://schemas.openxmlformats.org/drawingml/2006/wordprocessingDrawing" xmlns:w10="urn:schemas-microsoft-com:office:word" xmlns:w="http://schemas.openxmlformats.org/wordprocessingml/2006/main" xmlns:w14="http://schemas.microsoft.com/office/word/2010/wordml" xmlns:w15="http://schemas.microsoft.com/office/word/2012/wordml" xmlns:wpg="http://schemas.microsoft.com/office/word/2010/wordprocessingGroup" xmlns:wpi="http://schemas.microsoft.com/office/word/2010/wordprocessingInk" xmlns:wne="http://schemas.microsoft.com/office/word/2006/wordml" xmlns:wps="http://schemas.microsoft.com/office/word/2010/wordprocessingShape" mc:Ignorable="w14 w15 wp14">
   <w:p>
     <w:pPr>
-      <w:pStyle w:val="a7"/>
+      <w:pStyle w:val="Fuzeile"/>
       <w:tabs>
         <w:tab w:val="clear" w:pos="8640"/>
         <w:tab w:val="right" w:pos="9450"/>
@@ -4615,7 +5172,7 @@
         <w:sz w:val="12"/>
         <w:szCs w:val="12"/>
       </w:rPr>
-      <w:t>3</w:t>
+      <w:t>9</w:t>
     </w:r>
     <w:r>
       <w:rPr>
@@ -4634,7 +5191,7 @@
   </w:p>
   <w:p>
     <w:pPr>
-      <w:pStyle w:val="a7"/>
+      <w:pStyle w:val="Fuzeile"/>
       <w:tabs>
         <w:tab w:val="clear" w:pos="8640"/>
         <w:tab w:val="right" w:pos="9450"/>
@@ -4671,7 +5228,7 @@
 <w:hdr xmlns:wpc="http://schemas.microsoft.com/office/word/2010/wordprocessingCanvas" xmlns:mc="http://schemas.openxmlformats.org/markup-compatibility/2006" xmlns:o="urn:schemas-microsoft-com:office:office" xmlns:r="http://schemas.openxmlformats.org/officeDocument/2006/relationships" xmlns:m="http://schemas.openxmlformats.org/officeDocument/2006/math" xmlns:v="urn:schemas-microsoft-com:vml" xmlns:wp14="http://schemas.microsoft.com/office/word/2010/wordprocessingDrawing" xmlns:wp="http://schemas.openxmlformats.org/drawingml/2006/wordprocessingDrawing" xmlns:w10="urn:schemas-microsoft-com:office:word" xmlns:w="http://schemas.openxmlformats.org/wordprocessingml/2006/main" xmlns:w14="http://schemas.microsoft.com/office/word/2010/wordml" xmlns:w15="http://schemas.microsoft.com/office/word/2012/wordml" xmlns:wpg="http://schemas.microsoft.com/office/word/2010/wordprocessingGroup" xmlns:wpi="http://schemas.microsoft.com/office/word/2010/wordprocessingInk" xmlns:wne="http://schemas.microsoft.com/office/word/2006/wordml" xmlns:wps="http://schemas.microsoft.com/office/word/2010/wordprocessingShape" mc:Ignorable="w14 w15 wp14">
   <w:p>
     <w:pPr>
-      <w:pStyle w:val="a6"/>
+      <w:pStyle w:val="Kopfzeile"/>
       <w:pBdr>
         <w:bottom w:val="single" w:sz="4" w:space="2" w:color="auto"/>
       </w:pBdr>
@@ -4685,7 +5242,7 @@
   </w:p>
   <w:p>
     <w:pPr>
-      <w:pStyle w:val="a6"/>
+      <w:pStyle w:val="Kopfzeile"/>
       <w:pBdr>
         <w:bottom w:val="single" w:sz="4" w:space="2" w:color="auto"/>
       </w:pBdr>
@@ -4699,7 +5256,7 @@
   </w:p>
   <w:p>
     <w:pPr>
-      <w:pStyle w:val="a6"/>
+      <w:pStyle w:val="Kopfzeile"/>
       <w:pBdr>
         <w:bottom w:val="single" w:sz="4" w:space="2" w:color="auto"/>
       </w:pBdr>
@@ -4713,7 +5270,7 @@
   </w:p>
   <w:p>
     <w:pPr>
-      <w:pStyle w:val="a6"/>
+      <w:pStyle w:val="Kopfzeile"/>
       <w:pBdr>
         <w:bottom w:val="single" w:sz="4" w:space="2" w:color="auto"/>
       </w:pBdr>
@@ -4727,7 +5284,7 @@
   </w:p>
   <w:p>
     <w:pPr>
-      <w:pStyle w:val="a6"/>
+      <w:pStyle w:val="Kopfzeile"/>
       <w:pBdr>
         <w:bottom w:val="single" w:sz="4" w:space="2" w:color="auto"/>
       </w:pBdr>
@@ -4738,7 +5295,7 @@
   </w:p>
   <w:p>
     <w:pPr>
-      <w:pStyle w:val="a6"/>
+      <w:pStyle w:val="Kopfzeile"/>
     </w:pPr>
   </w:p>
 </w:hdr>
@@ -4746,7 +5303,7 @@
 
 <file path=word/numbering.xml><?xml version="1.0" encoding="utf-8"?>
 <w:numbering xmlns:wpc="http://schemas.microsoft.com/office/word/2010/wordprocessingCanvas" xmlns:mc="http://schemas.openxmlformats.org/markup-compatibility/2006" xmlns:o="urn:schemas-microsoft-com:office:office" xmlns:r="http://schemas.openxmlformats.org/officeDocument/2006/relationships" xmlns:m="http://schemas.openxmlformats.org/officeDocument/2006/math" xmlns:v="urn:schemas-microsoft-com:vml" xmlns:wp14="http://schemas.microsoft.com/office/word/2010/wordprocessingDrawing" xmlns:wp="http://schemas.openxmlformats.org/drawingml/2006/wordprocessingDrawing" xmlns:w10="urn:schemas-microsoft-com:office:word" xmlns:w="http://schemas.openxmlformats.org/wordprocessingml/2006/main" xmlns:w14="http://schemas.microsoft.com/office/word/2010/wordml" xmlns:w15="http://schemas.microsoft.com/office/word/2012/wordml" xmlns:wpg="http://schemas.microsoft.com/office/word/2010/wordprocessingGroup" xmlns:wpi="http://schemas.microsoft.com/office/word/2010/wordprocessingInk" xmlns:wne="http://schemas.microsoft.com/office/word/2006/wordml" xmlns:wps="http://schemas.microsoft.com/office/word/2010/wordprocessingShape" mc:Ignorable="w14 w15 wp14">
-  <w:abstractNum w:abstractNumId="0" w15:restartNumberingAfterBreak="0">
+  <w:abstractNum w:abstractNumId="0">
     <w:nsid w:val="FFFFFF1D"/>
     <w:multiLevelType w:val="multilevel"/>
     <w:tmpl w:val="38B25906"/>
@@ -4886,7 +5443,24 @@
       </w:rPr>
     </w:lvl>
   </w:abstractNum>
-  <w:abstractNum w:abstractNumId="1" w15:restartNumberingAfterBreak="0">
+  <w:abstractNum w:abstractNumId="1">
+    <w:nsid w:val="FFFFFF88"/>
+    <w:multiLevelType w:val="singleLevel"/>
+    <w:tmpl w:val="0FD25EBC"/>
+    <w:lvl w:ilvl="0">
+      <w:start w:val="1"/>
+      <w:numFmt w:val="decimal"/>
+      <w:lvlText w:val="%1."/>
+      <w:lvlJc w:val="left"/>
+      <w:pPr>
+        <w:tabs>
+          <w:tab w:val="num" w:pos="360"/>
+        </w:tabs>
+        <w:ind w:left="360" w:hanging="360"/>
+      </w:pPr>
+    </w:lvl>
+  </w:abstractNum>
+  <w:abstractNum w:abstractNumId="2">
     <w:nsid w:val="01862EA3"/>
     <w:multiLevelType w:val="hybridMultilevel"/>
     <w:tmpl w:val="B9D24A8C"/>
@@ -4972,7 +5546,7 @@
       </w:pPr>
     </w:lvl>
   </w:abstractNum>
-  <w:abstractNum w:abstractNumId="2" w15:restartNumberingAfterBreak="0">
+  <w:abstractNum w:abstractNumId="3">
     <w:nsid w:val="022866ED"/>
     <w:multiLevelType w:val="multilevel"/>
     <w:tmpl w:val="0409001F"/>
@@ -5058,7 +5632,7 @@
       </w:pPr>
     </w:lvl>
   </w:abstractNum>
-  <w:abstractNum w:abstractNumId="3" w15:restartNumberingAfterBreak="0">
+  <w:abstractNum w:abstractNumId="4">
     <w:nsid w:val="041D7B58"/>
     <w:multiLevelType w:val="multilevel"/>
     <w:tmpl w:val="0409001F"/>
@@ -5144,7 +5718,7 @@
       </w:pPr>
     </w:lvl>
   </w:abstractNum>
-  <w:abstractNum w:abstractNumId="4" w15:restartNumberingAfterBreak="0">
+  <w:abstractNum w:abstractNumId="5">
     <w:nsid w:val="04E57181"/>
     <w:multiLevelType w:val="multilevel"/>
     <w:tmpl w:val="86E0C280"/>
@@ -5257,7 +5831,7 @@
       </w:rPr>
     </w:lvl>
   </w:abstractNum>
-  <w:abstractNum w:abstractNumId="5" w15:restartNumberingAfterBreak="0">
+  <w:abstractNum w:abstractNumId="6">
     <w:nsid w:val="09F47FCD"/>
     <w:multiLevelType w:val="multilevel"/>
     <w:tmpl w:val="0409001F"/>
@@ -5343,7 +5917,7 @@
       </w:pPr>
     </w:lvl>
   </w:abstractNum>
-  <w:abstractNum w:abstractNumId="6" w15:restartNumberingAfterBreak="0">
+  <w:abstractNum w:abstractNumId="7">
     <w:nsid w:val="0AEA6CE5"/>
     <w:multiLevelType w:val="hybridMultilevel"/>
     <w:tmpl w:val="21C26938"/>
@@ -5457,7 +6031,7 @@
       </w:pPr>
     </w:lvl>
   </w:abstractNum>
-  <w:abstractNum w:abstractNumId="7" w15:restartNumberingAfterBreak="0">
+  <w:abstractNum w:abstractNumId="8">
     <w:nsid w:val="0C622A9D"/>
     <w:multiLevelType w:val="multilevel"/>
     <w:tmpl w:val="0409001F"/>
@@ -5543,7 +6117,7 @@
       </w:pPr>
     </w:lvl>
   </w:abstractNum>
-  <w:abstractNum w:abstractNumId="8" w15:restartNumberingAfterBreak="0">
+  <w:abstractNum w:abstractNumId="9">
     <w:nsid w:val="16462946"/>
     <w:multiLevelType w:val="multilevel"/>
     <w:tmpl w:val="0409001F"/>
@@ -5659,7 +6233,7 @@
       </w:rPr>
     </w:lvl>
   </w:abstractNum>
-  <w:abstractNum w:abstractNumId="9" w15:restartNumberingAfterBreak="0">
+  <w:abstractNum w:abstractNumId="10">
     <w:nsid w:val="19644CF8"/>
     <w:multiLevelType w:val="hybridMultilevel"/>
     <w:tmpl w:val="21C26938"/>
@@ -5773,7 +6347,7 @@
       </w:pPr>
     </w:lvl>
   </w:abstractNum>
-  <w:abstractNum w:abstractNumId="10" w15:restartNumberingAfterBreak="0">
+  <w:abstractNum w:abstractNumId="11">
     <w:nsid w:val="1D377161"/>
     <w:multiLevelType w:val="hybridMultilevel"/>
     <w:tmpl w:val="EDC67140"/>
@@ -5862,7 +6436,7 @@
       </w:pPr>
     </w:lvl>
   </w:abstractNum>
-  <w:abstractNum w:abstractNumId="11" w15:restartNumberingAfterBreak="0">
+  <w:abstractNum w:abstractNumId="12">
     <w:nsid w:val="1F390D10"/>
     <w:multiLevelType w:val="singleLevel"/>
     <w:tmpl w:val="4D90F492"/>
@@ -5877,7 +6451,7 @@
       </w:pPr>
     </w:lvl>
   </w:abstractNum>
-  <w:abstractNum w:abstractNumId="12" w15:restartNumberingAfterBreak="0">
+  <w:abstractNum w:abstractNumId="13">
     <w:nsid w:val="24C67E6D"/>
     <w:multiLevelType w:val="multilevel"/>
     <w:tmpl w:val="3B5EE162"/>
@@ -5992,7 +6566,7 @@
       </w:rPr>
     </w:lvl>
   </w:abstractNum>
-  <w:abstractNum w:abstractNumId="13" w15:restartNumberingAfterBreak="0">
+  <w:abstractNum w:abstractNumId="14">
     <w:nsid w:val="2DA24A35"/>
     <w:multiLevelType w:val="hybridMultilevel"/>
     <w:tmpl w:val="21C26938"/>
@@ -6106,7 +6680,7 @@
       </w:pPr>
     </w:lvl>
   </w:abstractNum>
-  <w:abstractNum w:abstractNumId="14" w15:restartNumberingAfterBreak="0">
+  <w:abstractNum w:abstractNumId="15">
     <w:nsid w:val="2E5E76A9"/>
     <w:multiLevelType w:val="hybridMultilevel"/>
     <w:tmpl w:val="21C26938"/>
@@ -6220,7 +6794,7 @@
       </w:pPr>
     </w:lvl>
   </w:abstractNum>
-  <w:abstractNum w:abstractNumId="15" w15:restartNumberingAfterBreak="0">
+  <w:abstractNum w:abstractNumId="16">
     <w:nsid w:val="2EAD69B2"/>
     <w:multiLevelType w:val="singleLevel"/>
     <w:tmpl w:val="568E1240"/>
@@ -6238,7 +6812,7 @@
       </w:rPr>
     </w:lvl>
   </w:abstractNum>
-  <w:abstractNum w:abstractNumId="16" w15:restartNumberingAfterBreak="0">
+  <w:abstractNum w:abstractNumId="17">
     <w:nsid w:val="2F563C27"/>
     <w:multiLevelType w:val="multilevel"/>
     <w:tmpl w:val="B296C960"/>
@@ -6351,7 +6925,7 @@
       </w:rPr>
     </w:lvl>
   </w:abstractNum>
-  <w:abstractNum w:abstractNumId="17" w15:restartNumberingAfterBreak="0">
+  <w:abstractNum w:abstractNumId="18">
     <w:nsid w:val="30381F70"/>
     <w:multiLevelType w:val="hybridMultilevel"/>
     <w:tmpl w:val="21C26938"/>
@@ -6465,7 +7039,7 @@
       </w:pPr>
     </w:lvl>
   </w:abstractNum>
-  <w:abstractNum w:abstractNumId="18" w15:restartNumberingAfterBreak="0">
+  <w:abstractNum w:abstractNumId="19">
     <w:nsid w:val="375E3CFE"/>
     <w:multiLevelType w:val="hybridMultilevel"/>
     <w:tmpl w:val="215E8616"/>
@@ -6551,7 +7125,7 @@
       </w:pPr>
     </w:lvl>
   </w:abstractNum>
-  <w:abstractNum w:abstractNumId="19" w15:restartNumberingAfterBreak="0">
+  <w:abstractNum w:abstractNumId="20">
     <w:nsid w:val="3E5F037A"/>
     <w:multiLevelType w:val="hybridMultilevel"/>
     <w:tmpl w:val="EDC67140"/>
@@ -6640,7 +7214,7 @@
       </w:pPr>
     </w:lvl>
   </w:abstractNum>
-  <w:abstractNum w:abstractNumId="20" w15:restartNumberingAfterBreak="0">
+  <w:abstractNum w:abstractNumId="21">
     <w:nsid w:val="406805EF"/>
     <w:multiLevelType w:val="multilevel"/>
     <w:tmpl w:val="98742448"/>
@@ -6789,7 +7363,7 @@
       </w:rPr>
     </w:lvl>
   </w:abstractNum>
-  <w:abstractNum w:abstractNumId="21" w15:restartNumberingAfterBreak="0">
+  <w:abstractNum w:abstractNumId="22">
     <w:nsid w:val="4129064A"/>
     <w:multiLevelType w:val="multilevel"/>
     <w:tmpl w:val="0409001F"/>
@@ -6880,7 +7454,7 @@
       </w:pPr>
     </w:lvl>
   </w:abstractNum>
-  <w:abstractNum w:abstractNumId="22" w15:restartNumberingAfterBreak="0">
+  <w:abstractNum w:abstractNumId="23">
     <w:nsid w:val="4849675E"/>
     <w:multiLevelType w:val="multilevel"/>
     <w:tmpl w:val="C29213F4"/>
@@ -6993,7 +7567,7 @@
       </w:rPr>
     </w:lvl>
   </w:abstractNum>
-  <w:abstractNum w:abstractNumId="23" w15:restartNumberingAfterBreak="0">
+  <w:abstractNum w:abstractNumId="24">
     <w:nsid w:val="4C452F13"/>
     <w:multiLevelType w:val="hybridMultilevel"/>
     <w:tmpl w:val="EDC67140"/>
@@ -7082,7 +7656,7 @@
       </w:pPr>
     </w:lvl>
   </w:abstractNum>
-  <w:abstractNum w:abstractNumId="24" w15:restartNumberingAfterBreak="0">
+  <w:abstractNum w:abstractNumId="25">
     <w:nsid w:val="4EA436F1"/>
     <w:multiLevelType w:val="hybridMultilevel"/>
     <w:tmpl w:val="12AA610A"/>
@@ -7196,7 +7770,7 @@
       </w:pPr>
     </w:lvl>
   </w:abstractNum>
-  <w:abstractNum w:abstractNumId="25" w15:restartNumberingAfterBreak="0">
+  <w:abstractNum w:abstractNumId="26">
     <w:nsid w:val="4EEE4AA2"/>
     <w:multiLevelType w:val="multilevel"/>
     <w:tmpl w:val="D86C5114"/>
@@ -7309,7 +7883,7 @@
       </w:rPr>
     </w:lvl>
   </w:abstractNum>
-  <w:abstractNum w:abstractNumId="26" w15:restartNumberingAfterBreak="0">
+  <w:abstractNum w:abstractNumId="27">
     <w:nsid w:val="4EF95C3A"/>
     <w:multiLevelType w:val="hybridMultilevel"/>
     <w:tmpl w:val="2A382FC2"/>
@@ -7398,7 +7972,7 @@
       </w:pPr>
     </w:lvl>
   </w:abstractNum>
-  <w:abstractNum w:abstractNumId="27" w15:restartNumberingAfterBreak="0">
+  <w:abstractNum w:abstractNumId="28">
     <w:nsid w:val="531A5390"/>
     <w:multiLevelType w:val="hybridMultilevel"/>
     <w:tmpl w:val="EDC67140"/>
@@ -7487,7 +8061,7 @@
       </w:pPr>
     </w:lvl>
   </w:abstractNum>
-  <w:abstractNum w:abstractNumId="28" w15:restartNumberingAfterBreak="0">
+  <w:abstractNum w:abstractNumId="29">
     <w:nsid w:val="55D9313C"/>
     <w:multiLevelType w:val="multilevel"/>
     <w:tmpl w:val="6F6A94DC"/>
@@ -7603,7 +8177,7 @@
       </w:rPr>
     </w:lvl>
   </w:abstractNum>
-  <w:abstractNum w:abstractNumId="29" w15:restartNumberingAfterBreak="0">
+  <w:abstractNum w:abstractNumId="30">
     <w:nsid w:val="57DE37CA"/>
     <w:multiLevelType w:val="multilevel"/>
     <w:tmpl w:val="EDE02FDA"/>
@@ -7752,7 +8326,7 @@
       </w:rPr>
     </w:lvl>
   </w:abstractNum>
-  <w:abstractNum w:abstractNumId="30" w15:restartNumberingAfterBreak="0">
+  <w:abstractNum w:abstractNumId="31">
     <w:nsid w:val="5A622265"/>
     <w:multiLevelType w:val="singleLevel"/>
     <w:tmpl w:val="4D90F492"/>
@@ -7767,7 +8341,7 @@
       </w:pPr>
     </w:lvl>
   </w:abstractNum>
-  <w:abstractNum w:abstractNumId="31" w15:restartNumberingAfterBreak="0">
+  <w:abstractNum w:abstractNumId="32">
     <w:nsid w:val="60A14749"/>
     <w:multiLevelType w:val="hybridMultilevel"/>
     <w:tmpl w:val="1186C8F2"/>
@@ -7857,14 +8431,14 @@
       </w:pPr>
     </w:lvl>
   </w:abstractNum>
-  <w:abstractNum w:abstractNumId="32" w15:restartNumberingAfterBreak="0">
+  <w:abstractNum w:abstractNumId="33">
     <w:nsid w:val="66006CF7"/>
     <w:multiLevelType w:val="multilevel"/>
     <w:tmpl w:val="CDBAD308"/>
     <w:lvl w:ilvl="0">
       <w:start w:val="1"/>
       <w:numFmt w:val="decimal"/>
-      <w:pStyle w:val="1"/>
+      <w:pStyle w:val="berschrift1"/>
       <w:lvlText w:val="%1"/>
       <w:lvlJc w:val="left"/>
       <w:pPr>
@@ -7878,7 +8452,7 @@
     <w:lvl w:ilvl="1">
       <w:start w:val="1"/>
       <w:numFmt w:val="decimal"/>
-      <w:pStyle w:val="2"/>
+      <w:pStyle w:val="berschrift2"/>
       <w:lvlText w:val="%1.%2"/>
       <w:lvlJc w:val="left"/>
       <w:pPr>
@@ -7891,7 +8465,7 @@
     <w:lvl w:ilvl="2">
       <w:start w:val="1"/>
       <w:numFmt w:val="decimal"/>
-      <w:pStyle w:val="3"/>
+      <w:pStyle w:val="berschrift3"/>
       <w:lvlText w:val="%1.%2.%3"/>
       <w:lvlJc w:val="left"/>
       <w:pPr>
@@ -7904,7 +8478,7 @@
     <w:lvl w:ilvl="3">
       <w:start w:val="1"/>
       <w:numFmt w:val="decimal"/>
-      <w:pStyle w:val="4"/>
+      <w:pStyle w:val="berschrift4"/>
       <w:lvlText w:val="%1.%2.%3.%4"/>
       <w:lvlJc w:val="left"/>
       <w:pPr>
@@ -7917,7 +8491,7 @@
     <w:lvl w:ilvl="4">
       <w:start w:val="1"/>
       <w:numFmt w:val="decimal"/>
-      <w:pStyle w:val="5"/>
+      <w:pStyle w:val="berschrift5"/>
       <w:lvlText w:val="%1.%2.%3.%4.%5"/>
       <w:lvlJc w:val="left"/>
       <w:pPr>
@@ -7930,7 +8504,7 @@
     <w:lvl w:ilvl="5">
       <w:start w:val="1"/>
       <w:numFmt w:val="decimal"/>
-      <w:pStyle w:val="6"/>
+      <w:pStyle w:val="berschrift6"/>
       <w:lvlText w:val="%1.%2.%3.%4.%5.%6"/>
       <w:lvlJc w:val="left"/>
       <w:pPr>
@@ -7943,7 +8517,7 @@
     <w:lvl w:ilvl="6">
       <w:start w:val="1"/>
       <w:numFmt w:val="decimal"/>
-      <w:pStyle w:val="7"/>
+      <w:pStyle w:val="berschrift7"/>
       <w:lvlText w:val="%1.%2.%3.%4.%5.%6.%7"/>
       <w:lvlJc w:val="left"/>
       <w:pPr>
@@ -7956,7 +8530,7 @@
     <w:lvl w:ilvl="7">
       <w:start w:val="1"/>
       <w:numFmt w:val="decimal"/>
-      <w:pStyle w:val="8"/>
+      <w:pStyle w:val="berschrift8"/>
       <w:lvlText w:val="%1.%2.%3.%4.%5.%6.%7.%8"/>
       <w:lvlJc w:val="left"/>
       <w:pPr>
@@ -7969,7 +8543,7 @@
     <w:lvl w:ilvl="8">
       <w:start w:val="1"/>
       <w:numFmt w:val="decimal"/>
-      <w:pStyle w:val="9"/>
+      <w:pStyle w:val="berschrift9"/>
       <w:lvlText w:val="%1.%2.%3.%4.%5.%6.%7.%8.%9"/>
       <w:lvlJc w:val="left"/>
       <w:pPr>
@@ -7980,7 +8554,7 @@
       </w:rPr>
     </w:lvl>
   </w:abstractNum>
-  <w:abstractNum w:abstractNumId="33" w15:restartNumberingAfterBreak="0">
+  <w:abstractNum w:abstractNumId="34">
     <w:nsid w:val="67E33098"/>
     <w:multiLevelType w:val="hybridMultilevel"/>
     <w:tmpl w:val="21C26938"/>
@@ -8094,7 +8668,7 @@
       </w:pPr>
     </w:lvl>
   </w:abstractNum>
-  <w:abstractNum w:abstractNumId="34" w15:restartNumberingAfterBreak="0">
+  <w:abstractNum w:abstractNumId="35">
     <w:nsid w:val="68C17331"/>
     <w:multiLevelType w:val="hybridMultilevel"/>
     <w:tmpl w:val="AD2058BE"/>
@@ -8180,7 +8754,7 @@
       </w:pPr>
     </w:lvl>
   </w:abstractNum>
-  <w:abstractNum w:abstractNumId="35" w15:restartNumberingAfterBreak="0">
+  <w:abstractNum w:abstractNumId="36">
     <w:nsid w:val="693C5FC0"/>
     <w:multiLevelType w:val="hybridMultilevel"/>
     <w:tmpl w:val="DC8C993E"/>
@@ -8294,7 +8868,7 @@
       </w:pPr>
     </w:lvl>
   </w:abstractNum>
-  <w:abstractNum w:abstractNumId="36" w15:restartNumberingAfterBreak="0">
+  <w:abstractNum w:abstractNumId="37">
     <w:nsid w:val="6B9A3997"/>
     <w:multiLevelType w:val="hybridMultilevel"/>
     <w:tmpl w:val="4F4EB96C"/>
@@ -8383,7 +8957,7 @@
       </w:pPr>
     </w:lvl>
   </w:abstractNum>
-  <w:abstractNum w:abstractNumId="37" w15:restartNumberingAfterBreak="0">
+  <w:abstractNum w:abstractNumId="38">
     <w:nsid w:val="6CA5322F"/>
     <w:multiLevelType w:val="multilevel"/>
     <w:tmpl w:val="20E8D392"/>
@@ -8496,7 +9070,7 @@
       </w:rPr>
     </w:lvl>
   </w:abstractNum>
-  <w:abstractNum w:abstractNumId="38" w15:restartNumberingAfterBreak="0">
+  <w:abstractNum w:abstractNumId="39">
     <w:nsid w:val="6D3264FD"/>
     <w:multiLevelType w:val="multilevel"/>
     <w:tmpl w:val="3D3ED802"/>
@@ -8586,7 +9160,7 @@
       </w:pPr>
     </w:lvl>
   </w:abstractNum>
-  <w:abstractNum w:abstractNumId="39" w15:restartNumberingAfterBreak="0">
+  <w:abstractNum w:abstractNumId="40">
     <w:nsid w:val="6EBD1E13"/>
     <w:multiLevelType w:val="multilevel"/>
     <w:tmpl w:val="0409001F"/>
@@ -8672,7 +9246,7 @@
       </w:pPr>
     </w:lvl>
   </w:abstractNum>
-  <w:abstractNum w:abstractNumId="40" w15:restartNumberingAfterBreak="0">
+  <w:abstractNum w:abstractNumId="41">
     <w:nsid w:val="71760DA5"/>
     <w:multiLevelType w:val="multilevel"/>
     <w:tmpl w:val="B928C798"/>
@@ -8785,7 +9359,7 @@
       </w:rPr>
     </w:lvl>
   </w:abstractNum>
-  <w:abstractNum w:abstractNumId="41" w15:restartNumberingAfterBreak="0">
+  <w:abstractNum w:abstractNumId="42">
     <w:nsid w:val="73D74FD1"/>
     <w:multiLevelType w:val="hybridMultilevel"/>
     <w:tmpl w:val="4F4EB96C"/>
@@ -8874,7 +9448,7 @@
       </w:pPr>
     </w:lvl>
   </w:abstractNum>
-  <w:abstractNum w:abstractNumId="42" w15:restartNumberingAfterBreak="0">
+  <w:abstractNum w:abstractNumId="43">
     <w:nsid w:val="77B40FC7"/>
     <w:multiLevelType w:val="hybridMultilevel"/>
     <w:tmpl w:val="016E1020"/>
@@ -8960,7 +9534,7 @@
       </w:pPr>
     </w:lvl>
   </w:abstractNum>
-  <w:abstractNum w:abstractNumId="43" w15:restartNumberingAfterBreak="0">
+  <w:abstractNum w:abstractNumId="44">
     <w:nsid w:val="7C92404E"/>
     <w:multiLevelType w:val="singleLevel"/>
     <w:tmpl w:val="4D90F492"/>
@@ -8975,7 +9549,7 @@
       </w:pPr>
     </w:lvl>
   </w:abstractNum>
-  <w:abstractNum w:abstractNumId="44" w15:restartNumberingAfterBreak="0">
+  <w:abstractNum w:abstractNumId="45">
     <w:nsid w:val="7D5611BE"/>
     <w:multiLevelType w:val="multilevel"/>
     <w:tmpl w:val="B43CEBEA"/>
@@ -9124,7 +9698,7 @@
       </w:rPr>
     </w:lvl>
   </w:abstractNum>
-  <w:abstractNum w:abstractNumId="45" w15:restartNumberingAfterBreak="0">
+  <w:abstractNum w:abstractNumId="46">
     <w:nsid w:val="7DD523E3"/>
     <w:multiLevelType w:val="multilevel"/>
     <w:tmpl w:val="0409001F"/>
@@ -9214,55 +9788,55 @@
     </w:lvl>
   </w:abstractNum>
   <w:num w:numId="1">
-    <w:abstractNumId w:val="12"/>
+    <w:abstractNumId w:val="13"/>
   </w:num>
   <w:num w:numId="2">
+    <w:abstractNumId w:val="5"/>
+  </w:num>
+  <w:num w:numId="3">
+    <w:abstractNumId w:val="26"/>
+  </w:num>
+  <w:num w:numId="4">
+    <w:abstractNumId w:val="41"/>
+  </w:num>
+  <w:num w:numId="5">
+    <w:abstractNumId w:val="23"/>
+  </w:num>
+  <w:num w:numId="6">
+    <w:abstractNumId w:val="29"/>
+  </w:num>
+  <w:num w:numId="7">
+    <w:abstractNumId w:val="39"/>
+  </w:num>
+  <w:num w:numId="8">
+    <w:abstractNumId w:val="9"/>
+  </w:num>
+  <w:num w:numId="9">
+    <w:abstractNumId w:val="8"/>
+  </w:num>
+  <w:num w:numId="10">
     <w:abstractNumId w:val="4"/>
   </w:num>
-  <w:num w:numId="3">
+  <w:num w:numId="11">
+    <w:abstractNumId w:val="22"/>
+  </w:num>
+  <w:num w:numId="12">
+    <w:abstractNumId w:val="36"/>
+  </w:num>
+  <w:num w:numId="13">
     <w:abstractNumId w:val="25"/>
   </w:num>
-  <w:num w:numId="4">
-    <w:abstractNumId w:val="40"/>
+  <w:num w:numId="14">
+    <w:abstractNumId w:val="34"/>
   </w:num>
-  <w:num w:numId="5">
-    <w:abstractNumId w:val="22"/>
-  </w:num>
-  <w:num w:numId="6">
-    <w:abstractNumId w:val="28"/>
-  </w:num>
-  <w:num w:numId="7">
-    <w:abstractNumId w:val="38"/>
-  </w:num>
-  <w:num w:numId="8">
-    <w:abstractNumId w:val="8"/>
-  </w:num>
-  <w:num w:numId="9">
-    <w:abstractNumId w:val="7"/>
-  </w:num>
-  <w:num w:numId="10">
+  <w:num w:numId="15">
     <w:abstractNumId w:val="3"/>
   </w:num>
-  <w:num w:numId="11">
-    <w:abstractNumId w:val="21"/>
-  </w:num>
-  <w:num w:numId="12">
-    <w:abstractNumId w:val="35"/>
-  </w:num>
-  <w:num w:numId="13">
-    <w:abstractNumId w:val="24"/>
-  </w:num>
-  <w:num w:numId="14">
+  <w:num w:numId="16">
     <w:abstractNumId w:val="33"/>
   </w:num>
-  <w:num w:numId="15">
-    <w:abstractNumId w:val="2"/>
-  </w:num>
-  <w:num w:numId="16">
-    <w:abstractNumId w:val="32"/>
-  </w:num>
   <w:num w:numId="17">
-    <w:abstractNumId w:val="32"/>
+    <w:abstractNumId w:val="33"/>
     <w:lvlOverride w:ilvl="0">
       <w:startOverride w:val="1"/>
     </w:lvlOverride>
@@ -9292,94 +9866,97 @@
     </w:lvlOverride>
   </w:num>
   <w:num w:numId="18">
-    <w:abstractNumId w:val="5"/>
+    <w:abstractNumId w:val="6"/>
   </w:num>
   <w:num w:numId="19">
-    <w:abstractNumId w:val="15"/>
+    <w:abstractNumId w:val="16"/>
   </w:num>
   <w:num w:numId="20">
-    <w:abstractNumId w:val="11"/>
+    <w:abstractNumId w:val="12"/>
   </w:num>
   <w:num w:numId="21">
-    <w:abstractNumId w:val="31"/>
+    <w:abstractNumId w:val="32"/>
   </w:num>
   <w:num w:numId="22">
-    <w:abstractNumId w:val="27"/>
+    <w:abstractNumId w:val="28"/>
   </w:num>
   <w:num w:numId="23">
-    <w:abstractNumId w:val="1"/>
+    <w:abstractNumId w:val="2"/>
   </w:num>
   <w:num w:numId="24">
-    <w:abstractNumId w:val="18"/>
+    <w:abstractNumId w:val="19"/>
   </w:num>
   <w:num w:numId="25">
-    <w:abstractNumId w:val="36"/>
+    <w:abstractNumId w:val="37"/>
   </w:num>
   <w:num w:numId="26">
     <w:abstractNumId w:val="0"/>
   </w:num>
   <w:num w:numId="27">
-    <w:abstractNumId w:val="34"/>
+    <w:abstractNumId w:val="35"/>
   </w:num>
   <w:num w:numId="28">
+    <w:abstractNumId w:val="43"/>
+  </w:num>
+  <w:num w:numId="29">
+    <w:abstractNumId w:val="38"/>
+  </w:num>
+  <w:num w:numId="30">
+    <w:abstractNumId w:val="40"/>
+  </w:num>
+  <w:num w:numId="31">
+    <w:abstractNumId w:val="46"/>
+  </w:num>
+  <w:num w:numId="32">
+    <w:abstractNumId w:val="27"/>
+  </w:num>
+  <w:num w:numId="33">
     <w:abstractNumId w:val="42"/>
   </w:num>
-  <w:num w:numId="29">
-    <w:abstractNumId w:val="37"/>
+  <w:num w:numId="34">
+    <w:abstractNumId w:val="20"/>
   </w:num>
-  <w:num w:numId="30">
-    <w:abstractNumId w:val="39"/>
+  <w:num w:numId="35">
+    <w:abstractNumId w:val="7"/>
   </w:num>
-  <w:num w:numId="31">
+  <w:num w:numId="36">
+    <w:abstractNumId w:val="30"/>
+  </w:num>
+  <w:num w:numId="37">
+    <w:abstractNumId w:val="31"/>
+  </w:num>
+  <w:num w:numId="38">
+    <w:abstractNumId w:val="15"/>
+  </w:num>
+  <w:num w:numId="39">
+    <w:abstractNumId w:val="11"/>
+  </w:num>
+  <w:num w:numId="40">
+    <w:abstractNumId w:val="44"/>
+  </w:num>
+  <w:num w:numId="41">
+    <w:abstractNumId w:val="14"/>
+  </w:num>
+  <w:num w:numId="42">
+    <w:abstractNumId w:val="10"/>
+  </w:num>
+  <w:num w:numId="43">
+    <w:abstractNumId w:val="21"/>
+  </w:num>
+  <w:num w:numId="44">
     <w:abstractNumId w:val="45"/>
   </w:num>
-  <w:num w:numId="32">
-    <w:abstractNumId w:val="26"/>
+  <w:num w:numId="45">
+    <w:abstractNumId w:val="18"/>
   </w:num>
-  <w:num w:numId="33">
-    <w:abstractNumId w:val="41"/>
+  <w:num w:numId="46">
+    <w:abstractNumId w:val="24"/>
   </w:num>
-  <w:num w:numId="34">
-    <w:abstractNumId w:val="19"/>
-  </w:num>
-  <w:num w:numId="35">
-    <w:abstractNumId w:val="6"/>
-  </w:num>
-  <w:num w:numId="36">
-    <w:abstractNumId w:val="29"/>
-  </w:num>
-  <w:num w:numId="37">
-    <w:abstractNumId w:val="30"/>
-  </w:num>
-  <w:num w:numId="38">
-    <w:abstractNumId w:val="14"/>
-  </w:num>
-  <w:num w:numId="39">
-    <w:abstractNumId w:val="10"/>
-  </w:num>
-  <w:num w:numId="40">
-    <w:abstractNumId w:val="43"/>
-  </w:num>
-  <w:num w:numId="41">
-    <w:abstractNumId w:val="13"/>
-  </w:num>
-  <w:num w:numId="42">
-    <w:abstractNumId w:val="9"/>
-  </w:num>
-  <w:num w:numId="43">
-    <w:abstractNumId w:val="20"/>
-  </w:num>
-  <w:num w:numId="44">
-    <w:abstractNumId w:val="44"/>
-  </w:num>
-  <w:num w:numId="45">
+  <w:num w:numId="47">
     <w:abstractNumId w:val="17"/>
   </w:num>
-  <w:num w:numId="46">
-    <w:abstractNumId w:val="23"/>
-  </w:num>
-  <w:num w:numId="47">
-    <w:abstractNumId w:val="16"/>
+  <w:num w:numId="48">
+    <w:abstractNumId w:val="1"/>
   </w:num>
   <w:numIdMacAtCleanup w:val="9"/>
 </w:numbering>
@@ -9762,7 +10339,7 @@
     <w:lsdException w:name="List Table 6 Colorful Accent 6" w:uiPriority="51"/>
     <w:lsdException w:name="List Table 7 Colorful Accent 6" w:uiPriority="52"/>
   </w:latentStyles>
-  <w:style w:type="paragraph" w:default="1" w:styleId="a">
+  <w:style w:type="paragraph" w:default="1" w:styleId="Standard">
     <w:name w:val="Normal"/>
     <w:qFormat/>
     <w:rsid w:val="004A7EEA"/>
@@ -9771,10 +10348,10 @@
       <w:szCs w:val="24"/>
     </w:rPr>
   </w:style>
-  <w:style w:type="paragraph" w:styleId="1">
+  <w:style w:type="paragraph" w:styleId="berschrift1">
     <w:name w:val="heading 1"/>
     <w:aliases w:val="h1"/>
-    <w:next w:val="a"/>
+    <w:next w:val="Standard"/>
     <w:qFormat/>
     <w:rsid w:val="00670215"/>
     <w:pPr>
@@ -9794,11 +10371,11 @@
       <w:szCs w:val="32"/>
     </w:rPr>
   </w:style>
-  <w:style w:type="paragraph" w:styleId="2">
+  <w:style w:type="paragraph" w:styleId="berschrift2">
     <w:name w:val="heading 2"/>
-    <w:basedOn w:val="a"/>
-    <w:next w:val="a"/>
-    <w:link w:val="20"/>
+    <w:basedOn w:val="Standard"/>
+    <w:next w:val="Standard"/>
+    <w:link w:val="berschrift2Zchn"/>
     <w:qFormat/>
     <w:rsid w:val="008E47AD"/>
     <w:pPr>
@@ -9823,10 +10400,10 @@
       <w:szCs w:val="28"/>
     </w:rPr>
   </w:style>
-  <w:style w:type="paragraph" w:styleId="3">
+  <w:style w:type="paragraph" w:styleId="berschrift3">
     <w:name w:val="heading 3"/>
-    <w:basedOn w:val="a"/>
-    <w:next w:val="a"/>
+    <w:basedOn w:val="Standard"/>
+    <w:next w:val="Standard"/>
     <w:qFormat/>
     <w:rsid w:val="004D0443"/>
     <w:pPr>
@@ -9846,11 +10423,11 @@
       <w:szCs w:val="26"/>
     </w:rPr>
   </w:style>
-  <w:style w:type="paragraph" w:styleId="4">
+  <w:style w:type="paragraph" w:styleId="berschrift4">
     <w:name w:val="heading 4"/>
-    <w:basedOn w:val="a"/>
-    <w:next w:val="a"/>
-    <w:link w:val="40"/>
+    <w:basedOn w:val="Standard"/>
+    <w:next w:val="Standard"/>
+    <w:link w:val="berschrift4Zchn"/>
     <w:unhideWhenUsed/>
     <w:qFormat/>
     <w:rsid w:val="000D1E0B"/>
@@ -9871,11 +10448,11 @@
       <w:szCs w:val="28"/>
     </w:rPr>
   </w:style>
-  <w:style w:type="paragraph" w:styleId="5">
+  <w:style w:type="paragraph" w:styleId="berschrift5">
     <w:name w:val="heading 5"/>
-    <w:basedOn w:val="a"/>
-    <w:next w:val="a"/>
-    <w:link w:val="50"/>
+    <w:basedOn w:val="Standard"/>
+    <w:next w:val="Standard"/>
+    <w:link w:val="berschrift5Zchn"/>
     <w:unhideWhenUsed/>
     <w:qFormat/>
     <w:rsid w:val="000D1E0B"/>
@@ -9897,11 +10474,11 @@
       <w:szCs w:val="26"/>
     </w:rPr>
   </w:style>
-  <w:style w:type="paragraph" w:styleId="6">
+  <w:style w:type="paragraph" w:styleId="berschrift6">
     <w:name w:val="heading 6"/>
-    <w:basedOn w:val="a"/>
-    <w:next w:val="a"/>
-    <w:link w:val="60"/>
+    <w:basedOn w:val="Standard"/>
+    <w:next w:val="Standard"/>
+    <w:link w:val="berschrift6Zchn"/>
     <w:unhideWhenUsed/>
     <w:qFormat/>
     <w:rsid w:val="000D1E0B"/>
@@ -9921,11 +10498,11 @@
       <w:szCs w:val="22"/>
     </w:rPr>
   </w:style>
-  <w:style w:type="paragraph" w:styleId="7">
+  <w:style w:type="paragraph" w:styleId="berschrift7">
     <w:name w:val="heading 7"/>
-    <w:basedOn w:val="a"/>
-    <w:next w:val="a"/>
-    <w:link w:val="70"/>
+    <w:basedOn w:val="Standard"/>
+    <w:next w:val="Standard"/>
+    <w:link w:val="berschrift7Zchn"/>
     <w:semiHidden/>
     <w:unhideWhenUsed/>
     <w:qFormat/>
@@ -9942,11 +10519,11 @@
       <w:rFonts w:ascii="Calibri" w:hAnsi="Calibri"/>
     </w:rPr>
   </w:style>
-  <w:style w:type="paragraph" w:styleId="8">
+  <w:style w:type="paragraph" w:styleId="berschrift8">
     <w:name w:val="heading 8"/>
-    <w:basedOn w:val="a"/>
-    <w:next w:val="a"/>
-    <w:link w:val="80"/>
+    <w:basedOn w:val="Standard"/>
+    <w:next w:val="Standard"/>
+    <w:link w:val="berschrift8Zchn"/>
     <w:semiHidden/>
     <w:unhideWhenUsed/>
     <w:qFormat/>
@@ -9965,11 +10542,11 @@
       <w:iCs/>
     </w:rPr>
   </w:style>
-  <w:style w:type="paragraph" w:styleId="9">
+  <w:style w:type="paragraph" w:styleId="berschrift9">
     <w:name w:val="heading 9"/>
-    <w:basedOn w:val="a"/>
-    <w:next w:val="a"/>
-    <w:link w:val="90"/>
+    <w:basedOn w:val="Standard"/>
+    <w:next w:val="Standard"/>
+    <w:link w:val="berschrift9Zchn"/>
     <w:semiHidden/>
     <w:unhideWhenUsed/>
     <w:qFormat/>
@@ -9988,13 +10565,13 @@
       <w:szCs w:val="22"/>
     </w:rPr>
   </w:style>
-  <w:style w:type="character" w:default="1" w:styleId="a0">
+  <w:style w:type="character" w:default="1" w:styleId="Absatz-Standardschriftart">
     <w:name w:val="Default Paragraph Font"/>
     <w:uiPriority w:val="1"/>
     <w:semiHidden/>
     <w:unhideWhenUsed/>
   </w:style>
-  <w:style w:type="table" w:default="1" w:styleId="a1">
+  <w:style w:type="table" w:default="1" w:styleId="NormaleTabelle">
     <w:name w:val="Normal Table"/>
     <w:uiPriority w:val="99"/>
     <w:semiHidden/>
@@ -10009,17 +10586,18 @@
       </w:tblCellMar>
     </w:tblPr>
   </w:style>
-  <w:style w:type="numbering" w:default="1" w:styleId="a2">
+  <w:style w:type="numbering" w:default="1" w:styleId="KeineListe">
     <w:name w:val="No List"/>
     <w:uiPriority w:val="99"/>
     <w:semiHidden/>
     <w:unhideWhenUsed/>
   </w:style>
-  <w:style w:type="table" w:styleId="a3">
+  <w:style w:type="table" w:styleId="Tabellenraster">
     <w:name w:val="Table Grid"/>
-    <w:basedOn w:val="a1"/>
+    <w:basedOn w:val="NormaleTabelle"/>
     <w:rsid w:val="00083ABE"/>
     <w:tblPr>
+      <w:tblInd w:w="0" w:type="dxa"/>
       <w:tblBorders>
         <w:top w:val="single" w:sz="4" w:space="0" w:color="auto"/>
         <w:left w:val="single" w:sz="4" w:space="0" w:color="auto"/>
@@ -10028,11 +10606,17 @@
         <w:insideH w:val="single" w:sz="4" w:space="0" w:color="auto"/>
         <w:insideV w:val="single" w:sz="4" w:space="0" w:color="auto"/>
       </w:tblBorders>
+      <w:tblCellMar>
+        <w:top w:w="0" w:type="dxa"/>
+        <w:left w:w="108" w:type="dxa"/>
+        <w:bottom w:w="0" w:type="dxa"/>
+        <w:right w:w="108" w:type="dxa"/>
+      </w:tblCellMar>
     </w:tblPr>
   </w:style>
-  <w:style w:type="paragraph" w:styleId="a4">
+  <w:style w:type="paragraph" w:styleId="Sprechblasentext">
     <w:name w:val="Balloon Text"/>
-    <w:basedOn w:val="a"/>
+    <w:basedOn w:val="Standard"/>
     <w:semiHidden/>
     <w:rsid w:val="00C42F26"/>
     <w:rPr>
@@ -10041,9 +10625,9 @@
       <w:szCs w:val="16"/>
     </w:rPr>
   </w:style>
-  <w:style w:type="character" w:styleId="a5">
+  <w:style w:type="character" w:styleId="Hyperlink">
     <w:name w:val="Hyperlink"/>
-    <w:basedOn w:val="a0"/>
+    <w:basedOn w:val="Absatz-Standardschriftart"/>
     <w:uiPriority w:val="99"/>
     <w:rsid w:val="00AE0DD1"/>
     <w:rPr>
@@ -10051,9 +10635,9 @@
       <w:u w:val="single"/>
     </w:rPr>
   </w:style>
-  <w:style w:type="paragraph" w:styleId="a6">
+  <w:style w:type="paragraph" w:styleId="Kopfzeile">
     <w:name w:val="header"/>
-    <w:basedOn w:val="a"/>
+    <w:basedOn w:val="Standard"/>
     <w:rsid w:val="00032406"/>
     <w:pPr>
       <w:tabs>
@@ -10062,9 +10646,9 @@
       </w:tabs>
     </w:pPr>
   </w:style>
-  <w:style w:type="paragraph" w:styleId="a7">
+  <w:style w:type="paragraph" w:styleId="Fuzeile">
     <w:name w:val="footer"/>
-    <w:basedOn w:val="a"/>
+    <w:basedOn w:val="Standard"/>
     <w:rsid w:val="00032406"/>
     <w:pPr>
       <w:tabs>
@@ -10073,19 +10657,19 @@
       </w:tabs>
     </w:pPr>
   </w:style>
-  <w:style w:type="character" w:styleId="a8">
+  <w:style w:type="character" w:styleId="Seitenzahl">
     <w:name w:val="page number"/>
-    <w:basedOn w:val="a0"/>
+    <w:basedOn w:val="Absatz-Standardschriftart"/>
     <w:rsid w:val="00032406"/>
     <w:rPr>
       <w:rFonts w:ascii="Arial" w:hAnsi="Arial"/>
       <w:sz w:val="16"/>
     </w:rPr>
   </w:style>
-  <w:style w:type="paragraph" w:styleId="10">
+  <w:style w:type="paragraph" w:styleId="Verzeichnis1">
     <w:name w:val="toc 1"/>
-    <w:basedOn w:val="a"/>
-    <w:next w:val="a"/>
+    <w:basedOn w:val="Standard"/>
+    <w:next w:val="Standard"/>
     <w:autoRedefine/>
     <w:uiPriority w:val="39"/>
     <w:rsid w:val="00227B62"/>
@@ -10102,7 +10686,7 @@
   <w:style w:type="paragraph" w:customStyle="1" w:styleId="Bodytext">
     <w:name w:val="Bodytext"/>
     <w:aliases w:val="bt"/>
-    <w:basedOn w:val="a"/>
+    <w:basedOn w:val="Standard"/>
     <w:rsid w:val="006847AF"/>
     <w:pPr>
       <w:spacing w:after="120"/>
@@ -10113,10 +10697,10 @@
       <w:szCs w:val="20"/>
     </w:rPr>
   </w:style>
-  <w:style w:type="character" w:customStyle="1" w:styleId="20">
-    <w:name w:val="Заголовок 2 Знак"/>
-    <w:basedOn w:val="a0"/>
-    <w:link w:val="2"/>
+  <w:style w:type="character" w:customStyle="1" w:styleId="berschrift2Zchn">
+    <w:name w:val="Überschrift 2 Zchn"/>
+    <w:basedOn w:val="Absatz-Standardschriftart"/>
+    <w:link w:val="berschrift2"/>
     <w:rsid w:val="008E47AD"/>
     <w:rPr>
       <w:rFonts w:ascii="Arial" w:hAnsi="Arial" w:cs="Arial"/>
@@ -10128,10 +10712,10 @@
       <w:szCs w:val="28"/>
     </w:rPr>
   </w:style>
-  <w:style w:type="paragraph" w:styleId="21">
+  <w:style w:type="paragraph" w:styleId="Verzeichnis2">
     <w:name w:val="toc 2"/>
-    <w:basedOn w:val="a"/>
-    <w:next w:val="a"/>
+    <w:basedOn w:val="Standard"/>
+    <w:next w:val="Standard"/>
     <w:autoRedefine/>
     <w:uiPriority w:val="39"/>
     <w:rsid w:val="004A409A"/>
@@ -10143,10 +10727,10 @@
       <w:szCs w:val="20"/>
     </w:rPr>
   </w:style>
-  <w:style w:type="paragraph" w:styleId="30">
+  <w:style w:type="paragraph" w:styleId="Verzeichnis3">
     <w:name w:val="toc 3"/>
-    <w:basedOn w:val="a"/>
-    <w:next w:val="a"/>
+    <w:basedOn w:val="Standard"/>
+    <w:next w:val="Standard"/>
     <w:autoRedefine/>
     <w:uiPriority w:val="39"/>
     <w:rsid w:val="004A409A"/>
@@ -10159,10 +10743,10 @@
       <w:szCs w:val="20"/>
     </w:rPr>
   </w:style>
-  <w:style w:type="paragraph" w:styleId="41">
+  <w:style w:type="paragraph" w:styleId="Verzeichnis4">
     <w:name w:val="toc 4"/>
-    <w:basedOn w:val="a"/>
-    <w:next w:val="a"/>
+    <w:basedOn w:val="Standard"/>
+    <w:next w:val="Standard"/>
     <w:autoRedefine/>
     <w:semiHidden/>
     <w:rsid w:val="004A409A"/>
@@ -10174,10 +10758,10 @@
       <w:szCs w:val="18"/>
     </w:rPr>
   </w:style>
-  <w:style w:type="paragraph" w:styleId="51">
+  <w:style w:type="paragraph" w:styleId="Verzeichnis5">
     <w:name w:val="toc 5"/>
-    <w:basedOn w:val="a"/>
-    <w:next w:val="a"/>
+    <w:basedOn w:val="Standard"/>
+    <w:next w:val="Standard"/>
     <w:autoRedefine/>
     <w:semiHidden/>
     <w:rsid w:val="004A409A"/>
@@ -10189,10 +10773,10 @@
       <w:szCs w:val="18"/>
     </w:rPr>
   </w:style>
-  <w:style w:type="paragraph" w:styleId="61">
+  <w:style w:type="paragraph" w:styleId="Verzeichnis6">
     <w:name w:val="toc 6"/>
-    <w:basedOn w:val="a"/>
-    <w:next w:val="a"/>
+    <w:basedOn w:val="Standard"/>
+    <w:next w:val="Standard"/>
     <w:autoRedefine/>
     <w:semiHidden/>
     <w:rsid w:val="004A409A"/>
@@ -10204,10 +10788,10 @@
       <w:szCs w:val="18"/>
     </w:rPr>
   </w:style>
-  <w:style w:type="paragraph" w:styleId="71">
+  <w:style w:type="paragraph" w:styleId="Verzeichnis7">
     <w:name w:val="toc 7"/>
-    <w:basedOn w:val="a"/>
-    <w:next w:val="a"/>
+    <w:basedOn w:val="Standard"/>
+    <w:next w:val="Standard"/>
     <w:autoRedefine/>
     <w:semiHidden/>
     <w:rsid w:val="004A409A"/>
@@ -10219,10 +10803,10 @@
       <w:szCs w:val="18"/>
     </w:rPr>
   </w:style>
-  <w:style w:type="paragraph" w:styleId="81">
+  <w:style w:type="paragraph" w:styleId="Verzeichnis8">
     <w:name w:val="toc 8"/>
-    <w:basedOn w:val="a"/>
-    <w:next w:val="a"/>
+    <w:basedOn w:val="Standard"/>
+    <w:next w:val="Standard"/>
     <w:autoRedefine/>
     <w:semiHidden/>
     <w:rsid w:val="004A409A"/>
@@ -10234,10 +10818,10 @@
       <w:szCs w:val="18"/>
     </w:rPr>
   </w:style>
-  <w:style w:type="paragraph" w:styleId="91">
+  <w:style w:type="paragraph" w:styleId="Verzeichnis9">
     <w:name w:val="toc 9"/>
-    <w:basedOn w:val="a"/>
-    <w:next w:val="a"/>
+    <w:basedOn w:val="Standard"/>
+    <w:next w:val="Standard"/>
     <w:autoRedefine/>
     <w:semiHidden/>
     <w:rsid w:val="004A409A"/>
@@ -10249,10 +10833,10 @@
       <w:szCs w:val="18"/>
     </w:rPr>
   </w:style>
-  <w:style w:type="character" w:customStyle="1" w:styleId="40">
-    <w:name w:val="Заголовок 4 Знак"/>
-    <w:basedOn w:val="a0"/>
-    <w:link w:val="4"/>
+  <w:style w:type="character" w:customStyle="1" w:styleId="berschrift4Zchn">
+    <w:name w:val="Überschrift 4 Zchn"/>
+    <w:basedOn w:val="Absatz-Standardschriftart"/>
+    <w:link w:val="berschrift4"/>
     <w:rsid w:val="000D1E0B"/>
     <w:rPr>
       <w:rFonts w:ascii="Calibri" w:hAnsi="Calibri"/>
@@ -10262,10 +10846,10 @@
       <w:szCs w:val="28"/>
     </w:rPr>
   </w:style>
-  <w:style w:type="character" w:customStyle="1" w:styleId="50">
-    <w:name w:val="Заголовок 5 Знак"/>
-    <w:basedOn w:val="a0"/>
-    <w:link w:val="5"/>
+  <w:style w:type="character" w:customStyle="1" w:styleId="berschrift5Zchn">
+    <w:name w:val="Überschrift 5 Zchn"/>
+    <w:basedOn w:val="Absatz-Standardschriftart"/>
+    <w:link w:val="berschrift5"/>
     <w:rsid w:val="000D1E0B"/>
     <w:rPr>
       <w:rFonts w:ascii="Calibri" w:hAnsi="Calibri"/>
@@ -10277,10 +10861,10 @@
       <w:szCs w:val="26"/>
     </w:rPr>
   </w:style>
-  <w:style w:type="character" w:customStyle="1" w:styleId="60">
-    <w:name w:val="Заголовок 6 Знак"/>
-    <w:basedOn w:val="a0"/>
-    <w:link w:val="6"/>
+  <w:style w:type="character" w:customStyle="1" w:styleId="berschrift6Zchn">
+    <w:name w:val="Überschrift 6 Zchn"/>
+    <w:basedOn w:val="Absatz-Standardschriftart"/>
+    <w:link w:val="berschrift6"/>
     <w:rsid w:val="000D1E0B"/>
     <w:rPr>
       <w:rFonts w:ascii="Calibri" w:hAnsi="Calibri"/>
@@ -10290,10 +10874,10 @@
       <w:szCs w:val="22"/>
     </w:rPr>
   </w:style>
-  <w:style w:type="character" w:customStyle="1" w:styleId="70">
-    <w:name w:val="Заголовок 7 Знак"/>
-    <w:basedOn w:val="a0"/>
-    <w:link w:val="7"/>
+  <w:style w:type="character" w:customStyle="1" w:styleId="berschrift7Zchn">
+    <w:name w:val="Überschrift 7 Zchn"/>
+    <w:basedOn w:val="Absatz-Standardschriftart"/>
+    <w:link w:val="berschrift7"/>
     <w:semiHidden/>
     <w:rsid w:val="000D1E0B"/>
     <w:rPr>
@@ -10302,10 +10886,10 @@
       <w:szCs w:val="24"/>
     </w:rPr>
   </w:style>
-  <w:style w:type="character" w:customStyle="1" w:styleId="80">
-    <w:name w:val="Заголовок 8 Знак"/>
-    <w:basedOn w:val="a0"/>
-    <w:link w:val="8"/>
+  <w:style w:type="character" w:customStyle="1" w:styleId="berschrift8Zchn">
+    <w:name w:val="Überschrift 8 Zchn"/>
+    <w:basedOn w:val="Absatz-Standardschriftart"/>
+    <w:link w:val="berschrift8"/>
     <w:semiHidden/>
     <w:rsid w:val="000D1E0B"/>
     <w:rPr>
@@ -10316,10 +10900,10 @@
       <w:szCs w:val="24"/>
     </w:rPr>
   </w:style>
-  <w:style w:type="character" w:customStyle="1" w:styleId="90">
-    <w:name w:val="Заголовок 9 Знак"/>
-    <w:basedOn w:val="a0"/>
-    <w:link w:val="9"/>
+  <w:style w:type="character" w:customStyle="1" w:styleId="berschrift9Zchn">
+    <w:name w:val="Überschrift 9 Zchn"/>
+    <w:basedOn w:val="Absatz-Standardschriftart"/>
+    <w:link w:val="berschrift9"/>
     <w:semiHidden/>
     <w:rsid w:val="000D1E0B"/>
     <w:rPr>
@@ -10328,9 +10912,9 @@
       <w:szCs w:val="22"/>
     </w:rPr>
   </w:style>
-  <w:style w:type="paragraph" w:styleId="a9">
+  <w:style w:type="paragraph" w:styleId="Listenabsatz">
     <w:name w:val="List Paragraph"/>
-    <w:basedOn w:val="a"/>
+    <w:basedOn w:val="Standard"/>
     <w:uiPriority w:val="34"/>
     <w:qFormat/>
     <w:rsid w:val="00000E19"/>
@@ -10338,10 +10922,10 @@
       <w:ind w:left="720"/>
     </w:pPr>
   </w:style>
-  <w:style w:type="paragraph" w:styleId="aa">
+  <w:style w:type="paragraph" w:styleId="Titel">
     <w:name w:val="Title"/>
-    <w:basedOn w:val="a"/>
-    <w:link w:val="ab"/>
+    <w:basedOn w:val="Standard"/>
+    <w:link w:val="TitelZchn"/>
     <w:qFormat/>
     <w:rsid w:val="003A6D89"/>
     <w:pPr>
@@ -10355,10 +10939,10 @@
       <w:szCs w:val="20"/>
     </w:rPr>
   </w:style>
-  <w:style w:type="character" w:customStyle="1" w:styleId="ab">
-    <w:name w:val="Название Знак"/>
-    <w:basedOn w:val="a0"/>
-    <w:link w:val="aa"/>
+  <w:style w:type="character" w:customStyle="1" w:styleId="TitelZchn">
+    <w:name w:val="Titel Zchn"/>
+    <w:basedOn w:val="Absatz-Standardschriftart"/>
+    <w:link w:val="Titel"/>
     <w:rsid w:val="003A6D89"/>
     <w:rPr>
       <w:rFonts w:ascii="Arial" w:hAnsi="Arial"/>
@@ -10369,7 +10953,7 @@
   </w:style>
   <w:style w:type="paragraph" w:customStyle="1" w:styleId="Hints">
     <w:name w:val="Hints"/>
-    <w:basedOn w:val="a"/>
+    <w:basedOn w:val="Standard"/>
     <w:link w:val="HintsChar"/>
     <w:rsid w:val="00935DD0"/>
     <w:rPr>
@@ -10379,7 +10963,7 @@
   </w:style>
   <w:style w:type="character" w:customStyle="1" w:styleId="HintsChar">
     <w:name w:val="Hints Char"/>
-    <w:basedOn w:val="a0"/>
+    <w:basedOn w:val="Absatz-Standardschriftart"/>
     <w:link w:val="Hints"/>
     <w:rsid w:val="00935DD0"/>
     <w:rPr>
@@ -10387,19 +10971,19 @@
       <w:color w:val="5F5F5F"/>
     </w:rPr>
   </w:style>
-  <w:style w:type="paragraph" w:styleId="ac">
+  <w:style w:type="paragraph" w:styleId="Textkrper">
     <w:name w:val="Body Text"/>
-    <w:basedOn w:val="a"/>
-    <w:link w:val="ad"/>
+    <w:basedOn w:val="Standard"/>
+    <w:link w:val="TextkrperZchn"/>
     <w:rsid w:val="0016386E"/>
     <w:pPr>
       <w:spacing w:after="120"/>
     </w:pPr>
   </w:style>
-  <w:style w:type="character" w:customStyle="1" w:styleId="ad">
-    <w:name w:val="Основной текст Знак"/>
-    <w:basedOn w:val="a0"/>
-    <w:link w:val="ac"/>
+  <w:style w:type="character" w:customStyle="1" w:styleId="TextkrperZchn">
+    <w:name w:val="Textkörper Zchn"/>
+    <w:basedOn w:val="Absatz-Standardschriftart"/>
+    <w:link w:val="Textkrper"/>
     <w:rsid w:val="0016386E"/>
     <w:rPr>
       <w:sz w:val="24"/>
@@ -10408,8 +10992,8 @@
   </w:style>
   <w:style w:type="paragraph" w:customStyle="1" w:styleId="TableHead">
     <w:name w:val="Table Head"/>
-    <w:basedOn w:val="3"/>
-    <w:next w:val="a"/>
+    <w:basedOn w:val="berschrift3"/>
+    <w:next w:val="Standard"/>
     <w:rsid w:val="00F305F6"/>
     <w:pPr>
       <w:keepNext w:val="0"/>
@@ -10754,7 +11338,7 @@
 </file>
 
 <file path=customXml/itemProps1.xml><?xml version="1.0" encoding="utf-8"?>
-<ds:datastoreItem xmlns:ds="http://schemas.openxmlformats.org/officeDocument/2006/customXml" ds:itemID="{E06B73D9-49E2-4D39-A264-B584725752F0}">
+<ds:datastoreItem xmlns:ds="http://schemas.openxmlformats.org/officeDocument/2006/customXml" ds:itemID="{F8C63AB8-BD67-40BB-BEE3-68D1D9CFC1B4}">
   <ds:schemaRefs>
     <ds:schemaRef ds:uri="http://schemas.openxmlformats.org/officeDocument/2006/bibliography"/>
   </ds:schemaRefs>

</xml_diff>